<commit_message>
Listo el ejercicio 2 y el informe
Listo el ejercicio 2 y el informe
</commit_message>
<xml_diff>
--- a/INFORME.docx
+++ b/INFORME.docx
@@ -648,6 +648,1462 @@
           <w:lang w:val="es-ES" w:eastAsia="es-ES"/>
         </w:rPr>
       </w:pPr>
+    </w:p>
+    <w:p>
+      <w:pPr>
+        <w:shd w:val="clear" w:color="auto" w:fill="FFFFFF"/>
+        <w:spacing w:before="60" w:after="240" w:line="240" w:lineRule="auto"/>
+        <w:ind w:left="360"/>
+        <w:outlineLvl w:val="0"/>
+        <w:rPr>
+          <w:rFonts w:ascii="Arial" w:eastAsia="Times New Roman" w:hAnsi="Arial" w:cs="Arial"/>
+          <w:b/>
+          <w:bCs/>
+          <w:color w:val="C00000"/>
+          <w:kern w:val="36"/>
+          <w:sz w:val="28"/>
+          <w:szCs w:val="28"/>
+          <w:u w:val="single"/>
+          <w:lang w:val="es-ES" w:eastAsia="es-ES"/>
+        </w:rPr>
+      </w:pPr>
+      <w:r>
+        <w:rPr>
+          <w:rFonts w:ascii="Arial" w:eastAsia="Times New Roman" w:hAnsi="Arial" w:cs="Arial"/>
+          <w:b/>
+          <w:bCs/>
+          <w:color w:val="C00000"/>
+          <w:kern w:val="36"/>
+          <w:sz w:val="28"/>
+          <w:szCs w:val="28"/>
+          <w:u w:val="single"/>
+          <w:lang w:val="es-ES" w:eastAsia="es-ES"/>
+        </w:rPr>
+        <w:t>PREGUNTA2:</w:t>
+      </w:r>
+    </w:p>
+    <w:p>
+      <w:pPr>
+        <w:shd w:val="clear" w:color="auto" w:fill="FFFFFF"/>
+        <w:spacing w:before="60" w:after="240" w:line="240" w:lineRule="auto"/>
+        <w:ind w:left="360"/>
+        <w:outlineLvl w:val="0"/>
+        <w:rPr>
+          <w:rFonts w:ascii="Arial" w:eastAsia="Times New Roman" w:hAnsi="Arial" w:cs="Arial"/>
+          <w:b/>
+          <w:bCs/>
+          <w:color w:val="C00000"/>
+          <w:kern w:val="36"/>
+          <w:sz w:val="24"/>
+          <w:szCs w:val="28"/>
+          <w:lang w:val="es-ES" w:eastAsia="es-ES"/>
+        </w:rPr>
+      </w:pPr>
+      <w:r>
+        <w:rPr>
+          <w:rFonts w:ascii="Arial" w:eastAsia="Times New Roman" w:hAnsi="Arial" w:cs="Arial"/>
+          <w:b/>
+          <w:bCs/>
+          <w:color w:val="C00000"/>
+          <w:kern w:val="36"/>
+          <w:sz w:val="24"/>
+          <w:szCs w:val="28"/>
+          <w:lang w:val="es-ES" w:eastAsia="es-ES"/>
+        </w:rPr>
+        <w:t>Pruebe usando la distancia euclidiana para clustering de los blogs ¿Cómo cambia esto los resultados?</w:t>
+      </w:r>
+    </w:p>
+    <w:p>
+      <w:pPr>
+        <w:shd w:val="clear" w:color="auto" w:fill="FFFFFF"/>
+        <w:spacing w:before="120" w:after="120" w:line="336" w:lineRule="atLeast"/>
+        <w:ind w:left="360"/>
+        <w:jc w:val="both"/>
+        <w:rPr>
+          <w:rFonts w:ascii="Arial" w:eastAsia="Times New Roman" w:hAnsi="Arial" w:cs="Arial"/>
+          <w:sz w:val="21"/>
+          <w:szCs w:val="21"/>
+          <w:lang w:val="es-ES" w:eastAsia="es-ES"/>
+        </w:rPr>
+      </w:pPr>
+      <w:r>
+        <w:rPr>
+          <w:rFonts w:ascii="Arial" w:eastAsia="Times New Roman" w:hAnsi="Arial" w:cs="Arial"/>
+          <w:sz w:val="21"/>
+          <w:szCs w:val="21"/>
+          <w:lang w:val="es-ES" w:eastAsia="es-ES"/>
+        </w:rPr>
+        <w:t>En </w:t>
+      </w:r>
+      <w:hyperlink r:id="rId9" w:tooltip="Matemáticas" w:history="1">
+        <w:r>
+          <w:rPr>
+            <w:rFonts w:ascii="Arial" w:eastAsia="Times New Roman" w:hAnsi="Arial" w:cs="Arial"/>
+            <w:sz w:val="21"/>
+            <w:szCs w:val="21"/>
+            <w:lang w:val="es-ES" w:eastAsia="es-ES"/>
+          </w:rPr>
+          <w:t>matemáticas</w:t>
+        </w:r>
+      </w:hyperlink>
+      <w:r>
+        <w:rPr>
+          <w:rFonts w:ascii="Arial" w:eastAsia="Times New Roman" w:hAnsi="Arial" w:cs="Arial"/>
+          <w:sz w:val="21"/>
+          <w:szCs w:val="21"/>
+          <w:lang w:val="es-ES" w:eastAsia="es-ES"/>
+        </w:rPr>
+        <w:t>, la </w:t>
+      </w:r>
+      <w:r>
+        <w:rPr>
+          <w:rFonts w:ascii="Arial" w:eastAsia="Times New Roman" w:hAnsi="Arial" w:cs="Arial"/>
+          <w:bCs/>
+          <w:sz w:val="21"/>
+          <w:szCs w:val="21"/>
+          <w:lang w:val="es-ES" w:eastAsia="es-ES"/>
+        </w:rPr>
+        <w:t>distancia euclidiana</w:t>
+      </w:r>
+      <w:r>
+        <w:rPr>
+          <w:rFonts w:ascii="Arial" w:eastAsia="Times New Roman" w:hAnsi="Arial" w:cs="Arial"/>
+          <w:sz w:val="21"/>
+          <w:szCs w:val="21"/>
+          <w:lang w:val="es-ES" w:eastAsia="es-ES"/>
+        </w:rPr>
+        <w:t> o </w:t>
+      </w:r>
+      <w:proofErr w:type="spellStart"/>
+      <w:r>
+        <w:rPr>
+          <w:rFonts w:ascii="Arial" w:eastAsia="Times New Roman" w:hAnsi="Arial" w:cs="Arial"/>
+          <w:bCs/>
+          <w:sz w:val="21"/>
+          <w:szCs w:val="21"/>
+          <w:lang w:val="es-ES" w:eastAsia="es-ES"/>
+        </w:rPr>
+        <w:t>euclídea</w:t>
+      </w:r>
+      <w:proofErr w:type="spellEnd"/>
+      <w:r>
+        <w:rPr>
+          <w:rFonts w:ascii="Arial" w:eastAsia="Times New Roman" w:hAnsi="Arial" w:cs="Arial"/>
+          <w:sz w:val="21"/>
+          <w:szCs w:val="21"/>
+          <w:lang w:val="es-ES" w:eastAsia="es-ES"/>
+        </w:rPr>
+        <w:t> es la </w:t>
+      </w:r>
+      <w:hyperlink r:id="rId10" w:tooltip="Distancia" w:history="1">
+        <w:r>
+          <w:rPr>
+            <w:rFonts w:ascii="Arial" w:eastAsia="Times New Roman" w:hAnsi="Arial" w:cs="Arial"/>
+            <w:sz w:val="21"/>
+            <w:szCs w:val="21"/>
+            <w:lang w:val="es-ES" w:eastAsia="es-ES"/>
+          </w:rPr>
+          <w:t>distancia</w:t>
+        </w:r>
+      </w:hyperlink>
+      <w:r>
+        <w:rPr>
+          <w:rFonts w:ascii="Arial" w:eastAsia="Times New Roman" w:hAnsi="Arial" w:cs="Arial"/>
+          <w:sz w:val="21"/>
+          <w:szCs w:val="21"/>
+          <w:lang w:val="es-ES" w:eastAsia="es-ES"/>
+        </w:rPr>
+        <w:t> "ordinaria" (que se mediría con una regla) entre dos puntos de un </w:t>
+      </w:r>
+      <w:hyperlink r:id="rId11" w:tooltip="Espacio euclídeo" w:history="1">
+        <w:r>
+          <w:rPr>
+            <w:rFonts w:ascii="Arial" w:eastAsia="Times New Roman" w:hAnsi="Arial" w:cs="Arial"/>
+            <w:sz w:val="21"/>
+            <w:szCs w:val="21"/>
+            <w:lang w:val="es-ES" w:eastAsia="es-ES"/>
+          </w:rPr>
+          <w:t xml:space="preserve">espacio </w:t>
+        </w:r>
+        <w:proofErr w:type="spellStart"/>
+        <w:r>
+          <w:rPr>
+            <w:rFonts w:ascii="Arial" w:eastAsia="Times New Roman" w:hAnsi="Arial" w:cs="Arial"/>
+            <w:sz w:val="21"/>
+            <w:szCs w:val="21"/>
+            <w:lang w:val="es-ES" w:eastAsia="es-ES"/>
+          </w:rPr>
+          <w:t>euclídeo</w:t>
+        </w:r>
+        <w:proofErr w:type="spellEnd"/>
+      </w:hyperlink>
+      <w:r>
+        <w:rPr>
+          <w:rFonts w:ascii="Arial" w:eastAsia="Times New Roman" w:hAnsi="Arial" w:cs="Arial"/>
+          <w:sz w:val="21"/>
+          <w:szCs w:val="21"/>
+          <w:lang w:val="es-ES" w:eastAsia="es-ES"/>
+        </w:rPr>
+        <w:t>, la cual se deduce a partir del </w:t>
+      </w:r>
+      <w:hyperlink r:id="rId12" w:tooltip="Teorema de Pitágoras" w:history="1">
+        <w:r>
+          <w:rPr>
+            <w:rFonts w:ascii="Arial" w:eastAsia="Times New Roman" w:hAnsi="Arial" w:cs="Arial"/>
+            <w:sz w:val="21"/>
+            <w:szCs w:val="21"/>
+            <w:lang w:val="es-ES" w:eastAsia="es-ES"/>
+          </w:rPr>
+          <w:t>teorema de Pitágoras</w:t>
+        </w:r>
+      </w:hyperlink>
+      <w:r>
+        <w:rPr>
+          <w:rFonts w:ascii="Arial" w:eastAsia="Times New Roman" w:hAnsi="Arial" w:cs="Arial"/>
+          <w:sz w:val="21"/>
+          <w:szCs w:val="21"/>
+          <w:lang w:val="es-ES" w:eastAsia="es-ES"/>
+        </w:rPr>
+        <w:t>.</w:t>
+      </w:r>
+    </w:p>
+    <w:p>
+      <w:pPr>
+        <w:shd w:val="clear" w:color="auto" w:fill="FFFFFF"/>
+        <w:spacing w:before="120" w:after="120" w:line="336" w:lineRule="atLeast"/>
+        <w:ind w:left="360"/>
+        <w:jc w:val="both"/>
+        <w:rPr>
+          <w:rFonts w:ascii="Arial" w:eastAsia="Times New Roman" w:hAnsi="Arial" w:cs="Arial"/>
+          <w:sz w:val="21"/>
+          <w:szCs w:val="21"/>
+          <w:lang w:val="es-ES" w:eastAsia="es-ES"/>
+        </w:rPr>
+      </w:pPr>
+      <w:r>
+        <w:rPr>
+          <w:rFonts w:ascii="Arial" w:eastAsia="Times New Roman" w:hAnsi="Arial" w:cs="Arial"/>
+          <w:sz w:val="21"/>
+          <w:szCs w:val="21"/>
+          <w:lang w:val="es-ES" w:eastAsia="es-ES"/>
+        </w:rPr>
+        <w:t>Por ejemplo, en un espacio bidimensional, la distancia euclidiana entre dos puntos </w:t>
+      </w:r>
+      <w:r>
+        <w:rPr>
+          <w:rFonts w:ascii="Arial" w:eastAsia="Times New Roman" w:hAnsi="Arial" w:cs="Arial"/>
+          <w:i/>
+          <w:iCs/>
+          <w:sz w:val="21"/>
+          <w:szCs w:val="21"/>
+          <w:lang w:val="es-ES" w:eastAsia="es-ES"/>
+        </w:rPr>
+        <w:t>P</w:t>
+      </w:r>
+      <w:r>
+        <w:rPr>
+          <w:rFonts w:ascii="Arial" w:eastAsia="Times New Roman" w:hAnsi="Arial" w:cs="Arial"/>
+          <w:sz w:val="21"/>
+          <w:szCs w:val="21"/>
+          <w:vertAlign w:val="subscript"/>
+          <w:lang w:val="es-ES" w:eastAsia="es-ES"/>
+        </w:rPr>
+        <w:t>1</w:t>
+      </w:r>
+      <w:r>
+        <w:rPr>
+          <w:rFonts w:ascii="Arial" w:eastAsia="Times New Roman" w:hAnsi="Arial" w:cs="Arial"/>
+          <w:sz w:val="21"/>
+          <w:szCs w:val="21"/>
+          <w:lang w:val="es-ES" w:eastAsia="es-ES"/>
+        </w:rPr>
+        <w:t> y </w:t>
+      </w:r>
+      <w:r>
+        <w:rPr>
+          <w:rFonts w:ascii="Arial" w:eastAsia="Times New Roman" w:hAnsi="Arial" w:cs="Arial"/>
+          <w:i/>
+          <w:iCs/>
+          <w:sz w:val="21"/>
+          <w:szCs w:val="21"/>
+          <w:lang w:val="es-ES" w:eastAsia="es-ES"/>
+        </w:rPr>
+        <w:t>P</w:t>
+      </w:r>
+      <w:r>
+        <w:rPr>
+          <w:rFonts w:ascii="Arial" w:eastAsia="Times New Roman" w:hAnsi="Arial" w:cs="Arial"/>
+          <w:sz w:val="21"/>
+          <w:szCs w:val="21"/>
+          <w:vertAlign w:val="subscript"/>
+          <w:lang w:val="es-ES" w:eastAsia="es-ES"/>
+        </w:rPr>
+        <w:t>2</w:t>
+      </w:r>
+      <w:r>
+        <w:rPr>
+          <w:rFonts w:ascii="Arial" w:eastAsia="Times New Roman" w:hAnsi="Arial" w:cs="Arial"/>
+          <w:sz w:val="21"/>
+          <w:szCs w:val="21"/>
+          <w:lang w:val="es-ES" w:eastAsia="es-ES"/>
+        </w:rPr>
+        <w:t>, de </w:t>
+      </w:r>
+      <w:hyperlink r:id="rId13" w:tooltip="Coordenadas cartesianas" w:history="1">
+        <w:r>
+          <w:rPr>
+            <w:rFonts w:ascii="Arial" w:eastAsia="Times New Roman" w:hAnsi="Arial" w:cs="Arial"/>
+            <w:sz w:val="21"/>
+            <w:szCs w:val="21"/>
+            <w:lang w:val="es-ES" w:eastAsia="es-ES"/>
+          </w:rPr>
+          <w:t>coordenadas cartesianas</w:t>
+        </w:r>
+      </w:hyperlink>
+      <w:r>
+        <w:rPr>
+          <w:rFonts w:ascii="Arial" w:eastAsia="Times New Roman" w:hAnsi="Arial" w:cs="Arial"/>
+          <w:sz w:val="21"/>
+          <w:szCs w:val="21"/>
+          <w:lang w:val="es-ES" w:eastAsia="es-ES"/>
+        </w:rPr>
+        <w:t> (</w:t>
+      </w:r>
+      <w:r>
+        <w:rPr>
+          <w:rFonts w:ascii="Arial" w:eastAsia="Times New Roman" w:hAnsi="Arial" w:cs="Arial"/>
+          <w:i/>
+          <w:iCs/>
+          <w:sz w:val="21"/>
+          <w:szCs w:val="21"/>
+          <w:lang w:val="es-ES" w:eastAsia="es-ES"/>
+        </w:rPr>
+        <w:t>x</w:t>
+      </w:r>
+      <w:r>
+        <w:rPr>
+          <w:rFonts w:ascii="Arial" w:eastAsia="Times New Roman" w:hAnsi="Arial" w:cs="Arial"/>
+          <w:sz w:val="21"/>
+          <w:szCs w:val="21"/>
+          <w:vertAlign w:val="subscript"/>
+          <w:lang w:val="es-ES" w:eastAsia="es-ES"/>
+        </w:rPr>
+        <w:t>1</w:t>
+      </w:r>
+      <w:r>
+        <w:rPr>
+          <w:rFonts w:ascii="Arial" w:eastAsia="Times New Roman" w:hAnsi="Arial" w:cs="Arial"/>
+          <w:sz w:val="21"/>
+          <w:szCs w:val="21"/>
+          <w:lang w:val="es-ES" w:eastAsia="es-ES"/>
+        </w:rPr>
+        <w:t>, </w:t>
+      </w:r>
+      <w:r>
+        <w:rPr>
+          <w:rFonts w:ascii="Arial" w:eastAsia="Times New Roman" w:hAnsi="Arial" w:cs="Arial"/>
+          <w:i/>
+          <w:iCs/>
+          <w:sz w:val="21"/>
+          <w:szCs w:val="21"/>
+          <w:lang w:val="es-ES" w:eastAsia="es-ES"/>
+        </w:rPr>
+        <w:t>y</w:t>
+      </w:r>
+      <w:r>
+        <w:rPr>
+          <w:rFonts w:ascii="Arial" w:eastAsia="Times New Roman" w:hAnsi="Arial" w:cs="Arial"/>
+          <w:sz w:val="21"/>
+          <w:szCs w:val="21"/>
+          <w:vertAlign w:val="subscript"/>
+          <w:lang w:val="es-ES" w:eastAsia="es-ES"/>
+        </w:rPr>
+        <w:t>1</w:t>
+      </w:r>
+      <w:r>
+        <w:rPr>
+          <w:rFonts w:ascii="Arial" w:eastAsia="Times New Roman" w:hAnsi="Arial" w:cs="Arial"/>
+          <w:sz w:val="21"/>
+          <w:szCs w:val="21"/>
+          <w:lang w:val="es-ES" w:eastAsia="es-ES"/>
+        </w:rPr>
+        <w:t>) y (</w:t>
+      </w:r>
+      <w:r>
+        <w:rPr>
+          <w:rFonts w:ascii="Arial" w:eastAsia="Times New Roman" w:hAnsi="Arial" w:cs="Arial"/>
+          <w:i/>
+          <w:iCs/>
+          <w:sz w:val="21"/>
+          <w:szCs w:val="21"/>
+          <w:lang w:val="es-ES" w:eastAsia="es-ES"/>
+        </w:rPr>
+        <w:t>x</w:t>
+      </w:r>
+      <w:r>
+        <w:rPr>
+          <w:rFonts w:ascii="Arial" w:eastAsia="Times New Roman" w:hAnsi="Arial" w:cs="Arial"/>
+          <w:sz w:val="21"/>
+          <w:szCs w:val="21"/>
+          <w:vertAlign w:val="subscript"/>
+          <w:lang w:val="es-ES" w:eastAsia="es-ES"/>
+        </w:rPr>
+        <w:t>2</w:t>
+      </w:r>
+      <w:r>
+        <w:rPr>
+          <w:rFonts w:ascii="Arial" w:eastAsia="Times New Roman" w:hAnsi="Arial" w:cs="Arial"/>
+          <w:sz w:val="21"/>
+          <w:szCs w:val="21"/>
+          <w:lang w:val="es-ES" w:eastAsia="es-ES"/>
+        </w:rPr>
+        <w:t>, </w:t>
+      </w:r>
+      <w:r>
+        <w:rPr>
+          <w:rFonts w:ascii="Arial" w:eastAsia="Times New Roman" w:hAnsi="Arial" w:cs="Arial"/>
+          <w:i/>
+          <w:iCs/>
+          <w:sz w:val="21"/>
+          <w:szCs w:val="21"/>
+          <w:lang w:val="es-ES" w:eastAsia="es-ES"/>
+        </w:rPr>
+        <w:t>y</w:t>
+      </w:r>
+      <w:r>
+        <w:rPr>
+          <w:rFonts w:ascii="Arial" w:eastAsia="Times New Roman" w:hAnsi="Arial" w:cs="Arial"/>
+          <w:sz w:val="21"/>
+          <w:szCs w:val="21"/>
+          <w:vertAlign w:val="subscript"/>
+          <w:lang w:val="es-ES" w:eastAsia="es-ES"/>
+        </w:rPr>
+        <w:t>2</w:t>
+      </w:r>
+      <w:r>
+        <w:rPr>
+          <w:rFonts w:ascii="Arial" w:eastAsia="Times New Roman" w:hAnsi="Arial" w:cs="Arial"/>
+          <w:sz w:val="21"/>
+          <w:szCs w:val="21"/>
+          <w:lang w:val="es-ES" w:eastAsia="es-ES"/>
+        </w:rPr>
+        <w:t>) respectivamente, es:</w:t>
+      </w:r>
+    </w:p>
+    <w:p>
+      <w:pPr>
+        <w:shd w:val="clear" w:color="auto" w:fill="FFFFFF"/>
+        <w:spacing w:before="120" w:after="120" w:line="336" w:lineRule="atLeast"/>
+        <w:ind w:left="360"/>
+        <w:jc w:val="both"/>
+        <w:rPr>
+          <w:rFonts w:ascii="Arial" w:eastAsia="Times New Roman" w:hAnsi="Arial" w:cs="Arial"/>
+          <w:sz w:val="21"/>
+          <w:szCs w:val="21"/>
+          <w:lang w:val="es-ES" w:eastAsia="es-ES"/>
+        </w:rPr>
+      </w:pPr>
+      <w:r>
+        <w:rPr>
+          <w:rFonts w:ascii="Arial" w:eastAsia="Times New Roman" w:hAnsi="Arial" w:cs="Arial"/>
+          <w:noProof/>
+          <w:sz w:val="21"/>
+          <w:szCs w:val="21"/>
+          <w:lang w:val="es-ES" w:eastAsia="es-ES"/>
+        </w:rPr>
+        <w:drawing>
+          <wp:inline distT="0" distB="0" distL="0" distR="0" wp14:anchorId="0D296D8B" wp14:editId="095C2360">
+            <wp:extent cx="3957484" cy="381000"/>
+            <wp:effectExtent l="19050" t="19050" r="24130" b="19050"/>
+            <wp:docPr id="3" name="Imagen 3" descr="d_E(P_1,P_2)=\sqrt{(x_2-x_1)^2+(y_2-y_1)^2}"/>
+            <wp:cNvGraphicFramePr>
+              <a:graphicFrameLocks xmlns:a="http://schemas.openxmlformats.org/drawingml/2006/main" noChangeAspect="1"/>
+            </wp:cNvGraphicFramePr>
+            <a:graphic xmlns:a="http://schemas.openxmlformats.org/drawingml/2006/main">
+              <a:graphicData uri="http://schemas.openxmlformats.org/drawingml/2006/picture">
+                <pic:pic xmlns:pic="http://schemas.openxmlformats.org/drawingml/2006/picture">
+                  <pic:nvPicPr>
+                    <pic:cNvPr id="0" name="Picture 1" descr="d_E(P_1,P_2)=\sqrt{(x_2-x_1)^2+(y_2-y_1)^2}"/>
+                    <pic:cNvPicPr>
+                      <a:picLocks noChangeAspect="1" noChangeArrowheads="1"/>
+                    </pic:cNvPicPr>
+                  </pic:nvPicPr>
+                  <pic:blipFill>
+                    <a:blip r:embed="rId14">
+                      <a:extLst>
+                        <a:ext uri="{28A0092B-C50C-407E-A947-70E740481C1C}">
+                          <a14:useLocalDpi xmlns:a14="http://schemas.microsoft.com/office/drawing/2010/main" val="0"/>
+                        </a:ext>
+                      </a:extLst>
+                    </a:blip>
+                    <a:srcRect/>
+                    <a:stretch>
+                      <a:fillRect/>
+                    </a:stretch>
+                  </pic:blipFill>
+                  <pic:spPr bwMode="auto">
+                    <a:xfrm>
+                      <a:off x="0" y="0"/>
+                      <a:ext cx="3970025" cy="382207"/>
+                    </a:xfrm>
+                    <a:prstGeom prst="rect">
+                      <a:avLst/>
+                    </a:prstGeom>
+                    <a:noFill/>
+                    <a:ln>
+                      <a:solidFill>
+                        <a:srgbClr val="002060"/>
+                      </a:solidFill>
+                    </a:ln>
+                  </pic:spPr>
+                </pic:pic>
+              </a:graphicData>
+            </a:graphic>
+          </wp:inline>
+        </w:drawing>
+      </w:r>
+    </w:p>
+    <w:p>
+      <w:pPr>
+        <w:shd w:val="clear" w:color="auto" w:fill="FFFFFF"/>
+        <w:spacing w:before="60" w:after="240" w:line="240" w:lineRule="auto"/>
+        <w:ind w:left="360"/>
+        <w:outlineLvl w:val="0"/>
+        <w:rPr>
+          <w:rFonts w:ascii="Arial" w:eastAsia="Times New Roman" w:hAnsi="Arial" w:cs="Arial"/>
+          <w:b/>
+          <w:bCs/>
+          <w:kern w:val="36"/>
+          <w:sz w:val="24"/>
+          <w:szCs w:val="28"/>
+          <w:lang w:val="es-ES" w:eastAsia="es-ES"/>
+        </w:rPr>
+      </w:pPr>
+      <w:r>
+        <w:rPr>
+          <w:noProof/>
+          <w:lang w:val="es-ES" w:eastAsia="es-ES"/>
+        </w:rPr>
+        <mc:AlternateContent>
+          <mc:Choice Requires="wps">
+            <w:drawing>
+              <wp:anchor distT="0" distB="0" distL="114300" distR="114300" simplePos="0" relativeHeight="251659264" behindDoc="1" locked="0" layoutInCell="1" allowOverlap="1" wp14:anchorId="644D0291" wp14:editId="79686477">
+                <wp:simplePos x="0" y="0"/>
+                <wp:positionH relativeFrom="column">
+                  <wp:posOffset>3472815</wp:posOffset>
+                </wp:positionH>
+                <wp:positionV relativeFrom="paragraph">
+                  <wp:posOffset>2093595</wp:posOffset>
+                </wp:positionV>
+                <wp:extent cx="2800350" cy="1400175"/>
+                <wp:effectExtent l="1085850" t="0" r="19050" b="219075"/>
+                <wp:wrapTight wrapText="bothSides">
+                  <wp:wrapPolygon edited="0">
+                    <wp:start x="-294" y="0"/>
+                    <wp:lineTo x="-294" y="9404"/>
+                    <wp:lineTo x="-2792" y="9404"/>
+                    <wp:lineTo x="-2792" y="14106"/>
+                    <wp:lineTo x="-5437" y="14106"/>
+                    <wp:lineTo x="-5437" y="18808"/>
+                    <wp:lineTo x="-8082" y="18808"/>
+                    <wp:lineTo x="-8082" y="23804"/>
+                    <wp:lineTo x="-8376" y="24686"/>
+                    <wp:lineTo x="-7935" y="24686"/>
+                    <wp:lineTo x="-7788" y="24686"/>
+                    <wp:lineTo x="-7200" y="23510"/>
+                    <wp:lineTo x="3086" y="23510"/>
+                    <wp:lineTo x="21600" y="20571"/>
+                    <wp:lineTo x="21600" y="0"/>
+                    <wp:lineTo x="-294" y="0"/>
+                  </wp:wrapPolygon>
+                </wp:wrapTight>
+                <wp:docPr id="6" name="Llamada con línea 1 6"/>
+                <wp:cNvGraphicFramePr/>
+                <a:graphic xmlns:a="http://schemas.openxmlformats.org/drawingml/2006/main">
+                  <a:graphicData uri="http://schemas.microsoft.com/office/word/2010/wordprocessingShape">
+                    <wps:wsp>
+                      <wps:cNvSpPr/>
+                      <wps:spPr>
+                        <a:xfrm>
+                          <a:off x="0" y="0"/>
+                          <a:ext cx="2800350" cy="1400175"/>
+                        </a:xfrm>
+                        <a:prstGeom prst="borderCallout1">
+                          <a:avLst>
+                            <a:gd name="adj1" fmla="val 45281"/>
+                            <a:gd name="adj2" fmla="val 511"/>
+                            <a:gd name="adj3" fmla="val 112500"/>
+                            <a:gd name="adj4" fmla="val -38333"/>
+                          </a:avLst>
+                        </a:prstGeom>
+                      </wps:spPr>
+                      <wps:style>
+                        <a:lnRef idx="1">
+                          <a:schemeClr val="accent1"/>
+                        </a:lnRef>
+                        <a:fillRef idx="2">
+                          <a:schemeClr val="accent1"/>
+                        </a:fillRef>
+                        <a:effectRef idx="1">
+                          <a:schemeClr val="accent1"/>
+                        </a:effectRef>
+                        <a:fontRef idx="minor">
+                          <a:schemeClr val="dk1"/>
+                        </a:fontRef>
+                      </wps:style>
+                      <wps:txbx>
+                        <w:txbxContent>
+                          <w:p>
+                            <w:pPr>
+                              <w:jc w:val="center"/>
+                              <w:rPr>
+                                <w:lang w:val="es-ES"/>
+                              </w:rPr>
+                            </w:pPr>
+                            <w:r>
+                              <w:rPr>
+                                <w:lang w:val="es-ES"/>
+                              </w:rPr>
+                              <w:t xml:space="preserve">AQUÍ SE TIENE LA FORMULA EUCLIDIANA </w:t>
+                            </w:r>
+                          </w:p>
+                          <w:p>
+                            <w:pPr>
+                              <w:jc w:val="center"/>
+                              <w:rPr>
+                                <w:lang w:val="es-ES"/>
+                              </w:rPr>
+                            </w:pPr>
+                            <w:r>
+                              <w:rPr>
+                                <w:lang w:val="es-ES"/>
+                              </w:rPr>
+                              <w:t xml:space="preserve">PARA VER LOS RESULTADOS VAMOS A EJECUTAR </w:t>
+                            </w:r>
+                          </w:p>
+                        </w:txbxContent>
+                      </wps:txbx>
+                      <wps:bodyPr rot="0" spcFirstLastPara="0" vertOverflow="overflow" horzOverflow="overflow" vert="horz" wrap="square" lIns="91440" tIns="45720" rIns="91440" bIns="45720" numCol="1" spcCol="0" rtlCol="0" fromWordArt="0" anchor="ctr" anchorCtr="0" forceAA="0" compatLnSpc="1">
+                        <a:prstTxWarp prst="textNoShape">
+                          <a:avLst/>
+                        </a:prstTxWarp>
+                        <a:noAutofit/>
+                      </wps:bodyPr>
+                    </wps:wsp>
+                  </a:graphicData>
+                </a:graphic>
+                <wp14:sizeRelH relativeFrom="margin">
+                  <wp14:pctWidth>0</wp14:pctWidth>
+                </wp14:sizeRelH>
+                <wp14:sizeRelV relativeFrom="margin">
+                  <wp14:pctHeight>0</wp14:pctHeight>
+                </wp14:sizeRelV>
+              </wp:anchor>
+            </w:drawing>
+          </mc:Choice>
+          <mc:Fallback>
+            <w:pict>
+              <v:shapetype w14:anchorId="644D0291" id="_x0000_t47" coordsize="21600,21600" o:spt="47" adj="-8280,24300,-1800,4050" path="m@0@1l@2@3nfem,l21600,r,21600l,21600xe">
+                <v:stroke joinstyle="miter"/>
+                <v:formulas>
+                  <v:f eqn="val #0"/>
+                  <v:f eqn="val #1"/>
+                  <v:f eqn="val #2"/>
+                  <v:f eqn="val #3"/>
+                </v:formulas>
+                <v:path arrowok="t" o:extrusionok="f" gradientshapeok="t" o:connecttype="custom" o:connectlocs="@0,@1;10800,0;10800,21600;0,10800;21600,10800"/>
+                <v:handles>
+                  <v:h position="#0,#1"/>
+                  <v:h position="#2,#3"/>
+                </v:handles>
+                <o:callout v:ext="edit" type="oneSegment" on="t"/>
+              </v:shapetype>
+              <v:shape id="Llamada con línea 1 6" o:spid="_x0000_s1026" type="#_x0000_t47" style="position:absolute;left:0;text-align:left;margin-left:273.45pt;margin-top:164.85pt;width:220.5pt;height:110.25pt;z-index:-251657216;visibility:visible;mso-wrap-style:square;mso-width-percent:0;mso-height-percent:0;mso-wrap-distance-left:9pt;mso-wrap-distance-top:0;mso-wrap-distance-right:9pt;mso-wrap-distance-bottom:0;mso-position-horizontal:absolute;mso-position-horizontal-relative:text;mso-position-vertical:absolute;mso-position-vertical-relative:text;mso-width-percent:0;mso-height-percent:0;mso-width-relative:margin;mso-height-relative:margin;v-text-anchor:middle" o:gfxdata="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" adj=",,110,9781" fillcolor="#91bce3 [2164]" strokecolor="#5b9bd5 [3204]" strokeweight=".5pt">
+                <v:fill color2="#7aaddd [2612]" rotate="t" colors="0 #b1cbe9;.5 #a3c1e5;1 #92b9e4" focus="100%" type="gradient">
+                  <o:fill v:ext="view" type="gradientUnscaled"/>
+                </v:fill>
+                <v:textbox>
+                  <w:txbxContent>
+                    <w:p>
+                      <w:pPr>
+                        <w:jc w:val="center"/>
+                        <w:rPr>
+                          <w:lang w:val="es-ES"/>
+                        </w:rPr>
+                      </w:pPr>
+                      <w:r>
+                        <w:rPr>
+                          <w:lang w:val="es-ES"/>
+                        </w:rPr>
+                        <w:t xml:space="preserve">AQUÍ SE TIENE LA FORMULA EUCLIDIANA </w:t>
+                      </w:r>
+                    </w:p>
+                    <w:p>
+                      <w:pPr>
+                        <w:jc w:val="center"/>
+                        <w:rPr>
+                          <w:lang w:val="es-ES"/>
+                        </w:rPr>
+                      </w:pPr>
+                      <w:r>
+                        <w:rPr>
+                          <w:lang w:val="es-ES"/>
+                        </w:rPr>
+                        <w:t xml:space="preserve">PARA VER LOS RESULTADOS VAMOS A EJECUTAR </w:t>
+                      </w:r>
+                    </w:p>
+                  </w:txbxContent>
+                </v:textbox>
+                <o:callout v:ext="edit" minusy="t"/>
+                <w10:wrap type="tight"/>
+              </v:shape>
+            </w:pict>
+          </mc:Fallback>
+        </mc:AlternateContent>
+      </w:r>
+      <w:r>
+        <w:rPr>
+          <w:noProof/>
+          <w:lang w:val="es-ES" w:eastAsia="es-ES"/>
+        </w:rPr>
+        <w:drawing>
+          <wp:anchor distT="0" distB="0" distL="114300" distR="114300" simplePos="0" relativeHeight="251658240" behindDoc="1" locked="0" layoutInCell="1" allowOverlap="1" wp14:anchorId="3CAEEB87" wp14:editId="1D8E6952">
+            <wp:simplePos x="0" y="0"/>
+            <wp:positionH relativeFrom="column">
+              <wp:posOffset>-241935</wp:posOffset>
+            </wp:positionH>
+            <wp:positionV relativeFrom="paragraph">
+              <wp:posOffset>292735</wp:posOffset>
+            </wp:positionV>
+            <wp:extent cx="5648960" cy="4733925"/>
+            <wp:effectExtent l="0" t="0" r="8890" b="9525"/>
+            <wp:wrapTight wrapText="bothSides">
+              <wp:wrapPolygon edited="0">
+                <wp:start x="0" y="0"/>
+                <wp:lineTo x="0" y="21557"/>
+                <wp:lineTo x="21561" y="21557"/>
+                <wp:lineTo x="21561" y="0"/>
+                <wp:lineTo x="0" y="0"/>
+              </wp:wrapPolygon>
+            </wp:wrapTight>
+            <wp:docPr id="5" name="Imagen 5"/>
+            <wp:cNvGraphicFramePr>
+              <a:graphicFrameLocks xmlns:a="http://schemas.openxmlformats.org/drawingml/2006/main" noChangeAspect="1"/>
+            </wp:cNvGraphicFramePr>
+            <a:graphic xmlns:a="http://schemas.openxmlformats.org/drawingml/2006/main">
+              <a:graphicData uri="http://schemas.openxmlformats.org/drawingml/2006/picture">
+                <pic:pic xmlns:pic="http://schemas.openxmlformats.org/drawingml/2006/picture">
+                  <pic:nvPicPr>
+                    <pic:cNvPr id="1" name=""/>
+                    <pic:cNvPicPr/>
+                  </pic:nvPicPr>
+                  <pic:blipFill rotWithShape="1">
+                    <a:blip r:embed="rId15">
+                      <a:extLst>
+                        <a:ext uri="{28A0092B-C50C-407E-A947-70E740481C1C}">
+                          <a14:useLocalDpi xmlns:a14="http://schemas.microsoft.com/office/drawing/2010/main" val="0"/>
+                        </a:ext>
+                      </a:extLst>
+                    </a:blip>
+                    <a:srcRect r="41086" b="6505"/>
+                    <a:stretch/>
+                  </pic:blipFill>
+                  <pic:spPr bwMode="auto">
+                    <a:xfrm>
+                      <a:off x="0" y="0"/>
+                      <a:ext cx="5648960" cy="4733925"/>
+                    </a:xfrm>
+                    <a:prstGeom prst="rect">
+                      <a:avLst/>
+                    </a:prstGeom>
+                    <a:ln>
+                      <a:noFill/>
+                    </a:ln>
+                    <a:extLst>
+                      <a:ext uri="{53640926-AAD7-44D8-BBD7-CCE9431645EC}">
+                        <a14:shadowObscured xmlns:a14="http://schemas.microsoft.com/office/drawing/2010/main"/>
+                      </a:ext>
+                    </a:extLst>
+                  </pic:spPr>
+                </pic:pic>
+              </a:graphicData>
+            </a:graphic>
+            <wp14:sizeRelH relativeFrom="margin">
+              <wp14:pctWidth>0</wp14:pctWidth>
+            </wp14:sizeRelH>
+            <wp14:sizeRelV relativeFrom="margin">
+              <wp14:pctHeight>0</wp14:pctHeight>
+            </wp14:sizeRelV>
+          </wp:anchor>
+        </w:drawing>
+      </w:r>
+      <w:r>
+        <w:rPr>
+          <w:rFonts w:ascii="Arial" w:eastAsia="Times New Roman" w:hAnsi="Arial" w:cs="Arial"/>
+          <w:b/>
+          <w:bCs/>
+          <w:kern w:val="36"/>
+          <w:sz w:val="24"/>
+          <w:szCs w:val="28"/>
+          <w:lang w:val="es-ES" w:eastAsia="es-ES"/>
+        </w:rPr>
+        <w:t>Teniendo la siguiente formula nos vamos al código de clustering.</w:t>
+      </w:r>
+    </w:p>
+    <w:p>
+      <w:pPr>
+        <w:shd w:val="clear" w:color="auto" w:fill="FFFFFF"/>
+        <w:spacing w:before="60" w:after="240" w:line="240" w:lineRule="auto"/>
+        <w:ind w:left="360"/>
+        <w:outlineLvl w:val="0"/>
+        <w:rPr>
+          <w:noProof/>
+          <w:lang w:val="es-ES" w:eastAsia="es-ES"/>
+        </w:rPr>
+      </w:pPr>
+    </w:p>
+    <w:p>
+      <w:pPr>
+        <w:shd w:val="clear" w:color="auto" w:fill="FFFFFF"/>
+        <w:spacing w:before="60" w:after="240" w:line="240" w:lineRule="auto"/>
+        <w:ind w:left="360"/>
+        <w:outlineLvl w:val="0"/>
+        <w:rPr>
+          <w:rFonts w:ascii="Arial" w:eastAsia="Times New Roman" w:hAnsi="Arial" w:cs="Arial"/>
+          <w:b/>
+          <w:bCs/>
+          <w:color w:val="C00000"/>
+          <w:kern w:val="36"/>
+          <w:sz w:val="28"/>
+          <w:szCs w:val="28"/>
+          <w:lang w:val="es-ES" w:eastAsia="es-ES"/>
+        </w:rPr>
+      </w:pPr>
+    </w:p>
+    <w:p>
+      <w:pPr>
+        <w:shd w:val="clear" w:color="auto" w:fill="FFFFFF"/>
+        <w:spacing w:before="60" w:after="240" w:line="240" w:lineRule="auto"/>
+        <w:outlineLvl w:val="0"/>
+        <w:rPr>
+          <w:noProof/>
+          <w:lang w:val="es-ES" w:eastAsia="es-ES"/>
+        </w:rPr>
+      </w:pPr>
+    </w:p>
+    <w:p>
+      <w:pPr>
+        <w:shd w:val="clear" w:color="auto" w:fill="FFFFFF"/>
+        <w:spacing w:before="60" w:after="240" w:line="240" w:lineRule="auto"/>
+        <w:outlineLvl w:val="0"/>
+        <w:rPr>
+          <w:noProof/>
+          <w:sz w:val="20"/>
+          <w:lang w:val="es-ES" w:eastAsia="es-ES"/>
+        </w:rPr>
+      </w:pPr>
+    </w:p>
+    <w:p>
+      <w:pPr>
+        <w:shd w:val="clear" w:color="auto" w:fill="FFFFFF"/>
+        <w:spacing w:before="60" w:after="240" w:line="240" w:lineRule="auto"/>
+        <w:outlineLvl w:val="0"/>
+        <w:rPr>
+          <w:rFonts w:ascii="Arial" w:eastAsia="Times New Roman" w:hAnsi="Arial" w:cs="Arial"/>
+          <w:b/>
+          <w:bCs/>
+          <w:color w:val="C00000"/>
+          <w:kern w:val="36"/>
+          <w:sz w:val="24"/>
+          <w:szCs w:val="28"/>
+          <w:lang w:val="es-ES" w:eastAsia="es-ES"/>
+        </w:rPr>
+      </w:pPr>
+      <w:r>
+        <w:rPr>
+          <w:noProof/>
+          <w:sz w:val="20"/>
+          <w:lang w:val="es-ES" w:eastAsia="es-ES"/>
+        </w:rPr>
+        <w:drawing>
+          <wp:anchor distT="0" distB="0" distL="114300" distR="114300" simplePos="0" relativeHeight="251660288" behindDoc="1" locked="0" layoutInCell="1" allowOverlap="1" wp14:anchorId="2853CB3D" wp14:editId="31A8BDE6">
+            <wp:simplePos x="0" y="0"/>
+            <wp:positionH relativeFrom="margin">
+              <wp:align>left</wp:align>
+            </wp:positionH>
+            <wp:positionV relativeFrom="paragraph">
+              <wp:posOffset>271145</wp:posOffset>
+            </wp:positionV>
+            <wp:extent cx="5044440" cy="5181600"/>
+            <wp:effectExtent l="0" t="0" r="3810" b="0"/>
+            <wp:wrapTight wrapText="bothSides">
+              <wp:wrapPolygon edited="0">
+                <wp:start x="0" y="0"/>
+                <wp:lineTo x="0" y="21521"/>
+                <wp:lineTo x="21535" y="21521"/>
+                <wp:lineTo x="21535" y="0"/>
+                <wp:lineTo x="0" y="0"/>
+              </wp:wrapPolygon>
+            </wp:wrapTight>
+            <wp:docPr id="7" name="Imagen 7"/>
+            <wp:cNvGraphicFramePr>
+              <a:graphicFrameLocks xmlns:a="http://schemas.openxmlformats.org/drawingml/2006/main" noChangeAspect="1"/>
+            </wp:cNvGraphicFramePr>
+            <a:graphic xmlns:a="http://schemas.openxmlformats.org/drawingml/2006/main">
+              <a:graphicData uri="http://schemas.openxmlformats.org/drawingml/2006/picture">
+                <pic:pic xmlns:pic="http://schemas.openxmlformats.org/drawingml/2006/picture">
+                  <pic:nvPicPr>
+                    <pic:cNvPr id="1" name=""/>
+                    <pic:cNvPicPr/>
+                  </pic:nvPicPr>
+                  <pic:blipFill rotWithShape="1">
+                    <a:blip r:embed="rId16" cstate="print">
+                      <a:extLst>
+                        <a:ext uri="{28A0092B-C50C-407E-A947-70E740481C1C}">
+                          <a14:useLocalDpi xmlns:a14="http://schemas.microsoft.com/office/drawing/2010/main" val="0"/>
+                        </a:ext>
+                      </a:extLst>
+                    </a:blip>
+                    <a:srcRect l="16404" t="519" r="34031" b="8931"/>
+                    <a:stretch/>
+                  </pic:blipFill>
+                  <pic:spPr bwMode="auto">
+                    <a:xfrm>
+                      <a:off x="0" y="0"/>
+                      <a:ext cx="5044440" cy="5181600"/>
+                    </a:xfrm>
+                    <a:prstGeom prst="rect">
+                      <a:avLst/>
+                    </a:prstGeom>
+                    <a:ln>
+                      <a:noFill/>
+                    </a:ln>
+                    <a:extLst>
+                      <a:ext uri="{53640926-AAD7-44D8-BBD7-CCE9431645EC}">
+                        <a14:shadowObscured xmlns:a14="http://schemas.microsoft.com/office/drawing/2010/main"/>
+                      </a:ext>
+                    </a:extLst>
+                  </pic:spPr>
+                </pic:pic>
+              </a:graphicData>
+            </a:graphic>
+            <wp14:sizeRelH relativeFrom="margin">
+              <wp14:pctWidth>0</wp14:pctWidth>
+            </wp14:sizeRelH>
+            <wp14:sizeRelV relativeFrom="margin">
+              <wp14:pctHeight>0</wp14:pctHeight>
+            </wp14:sizeRelV>
+          </wp:anchor>
+        </w:drawing>
+      </w:r>
+      <w:r>
+        <w:rPr>
+          <w:rFonts w:ascii="Arial" w:eastAsia="Times New Roman" w:hAnsi="Arial" w:cs="Arial"/>
+          <w:b/>
+          <w:bCs/>
+          <w:color w:val="C00000"/>
+          <w:kern w:val="36"/>
+          <w:sz w:val="24"/>
+          <w:szCs w:val="28"/>
+          <w:lang w:val="es-ES" w:eastAsia="es-ES"/>
+        </w:rPr>
+        <w:t>Después de ejecutar nos muestra los siguientes resultados:</w:t>
+      </w:r>
+    </w:p>
+    <w:p>
+      <w:pPr>
+        <w:shd w:val="clear" w:color="auto" w:fill="FFFFFF"/>
+        <w:spacing w:before="60" w:after="240" w:line="240" w:lineRule="auto"/>
+        <w:outlineLvl w:val="0"/>
+        <w:rPr>
+          <w:rFonts w:ascii="Arial" w:eastAsia="Times New Roman" w:hAnsi="Arial" w:cs="Arial"/>
+          <w:b/>
+          <w:bCs/>
+          <w:color w:val="C00000"/>
+          <w:kern w:val="36"/>
+          <w:sz w:val="28"/>
+          <w:szCs w:val="28"/>
+          <w:lang w:val="es-ES" w:eastAsia="es-ES"/>
+        </w:rPr>
+      </w:pPr>
+    </w:p>
+    <w:p>
+      <w:pPr>
+        <w:shd w:val="clear" w:color="auto" w:fill="FFFFFF"/>
+        <w:spacing w:before="60" w:after="240" w:line="240" w:lineRule="auto"/>
+        <w:outlineLvl w:val="0"/>
+        <w:rPr>
+          <w:rFonts w:ascii="Arial" w:eastAsia="Times New Roman" w:hAnsi="Arial" w:cs="Arial"/>
+          <w:b/>
+          <w:bCs/>
+          <w:color w:val="C00000"/>
+          <w:kern w:val="36"/>
+          <w:sz w:val="28"/>
+          <w:szCs w:val="28"/>
+          <w:lang w:val="es-ES" w:eastAsia="es-ES"/>
+        </w:rPr>
+      </w:pPr>
+    </w:p>
+    <w:p>
+      <w:pPr>
+        <w:shd w:val="clear" w:color="auto" w:fill="FFFFFF"/>
+        <w:spacing w:before="60" w:after="240" w:line="240" w:lineRule="auto"/>
+        <w:ind w:left="360"/>
+        <w:outlineLvl w:val="0"/>
+        <w:rPr>
+          <w:rFonts w:ascii="Arial" w:eastAsia="Times New Roman" w:hAnsi="Arial" w:cs="Arial"/>
+          <w:b/>
+          <w:bCs/>
+          <w:color w:val="C00000"/>
+          <w:kern w:val="36"/>
+          <w:sz w:val="28"/>
+          <w:szCs w:val="28"/>
+          <w:lang w:val="es-ES" w:eastAsia="es-ES"/>
+        </w:rPr>
+      </w:pPr>
+    </w:p>
+    <w:p>
+      <w:pPr>
+        <w:shd w:val="clear" w:color="auto" w:fill="FFFFFF"/>
+        <w:spacing w:before="60" w:after="240" w:line="240" w:lineRule="auto"/>
+        <w:ind w:left="360"/>
+        <w:outlineLvl w:val="0"/>
+        <w:rPr>
+          <w:rFonts w:ascii="Arial" w:eastAsia="Times New Roman" w:hAnsi="Arial" w:cs="Arial"/>
+          <w:b/>
+          <w:bCs/>
+          <w:color w:val="C00000"/>
+          <w:kern w:val="36"/>
+          <w:sz w:val="28"/>
+          <w:szCs w:val="28"/>
+          <w:lang w:val="es-ES" w:eastAsia="es-ES"/>
+        </w:rPr>
+      </w:pPr>
+    </w:p>
+    <w:p>
+      <w:pPr>
+        <w:shd w:val="clear" w:color="auto" w:fill="FFFFFF"/>
+        <w:spacing w:before="60" w:after="240" w:line="240" w:lineRule="auto"/>
+        <w:ind w:left="360"/>
+        <w:outlineLvl w:val="0"/>
+        <w:rPr>
+          <w:rFonts w:ascii="Arial" w:eastAsia="Times New Roman" w:hAnsi="Arial" w:cs="Arial"/>
+          <w:b/>
+          <w:bCs/>
+          <w:color w:val="C00000"/>
+          <w:kern w:val="36"/>
+          <w:sz w:val="28"/>
+          <w:szCs w:val="28"/>
+          <w:lang w:val="es-ES" w:eastAsia="es-ES"/>
+        </w:rPr>
+      </w:pPr>
+    </w:p>
+    <w:p>
+      <w:pPr>
+        <w:shd w:val="clear" w:color="auto" w:fill="FFFFFF"/>
+        <w:spacing w:before="60" w:after="240" w:line="240" w:lineRule="auto"/>
+        <w:ind w:left="360"/>
+        <w:outlineLvl w:val="0"/>
+        <w:rPr>
+          <w:rFonts w:ascii="Arial" w:eastAsia="Times New Roman" w:hAnsi="Arial" w:cs="Arial"/>
+          <w:b/>
+          <w:bCs/>
+          <w:color w:val="C00000"/>
+          <w:kern w:val="36"/>
+          <w:sz w:val="28"/>
+          <w:szCs w:val="28"/>
+          <w:lang w:val="es-ES" w:eastAsia="es-ES"/>
+        </w:rPr>
+      </w:pPr>
+    </w:p>
+    <w:p>
+      <w:pPr>
+        <w:shd w:val="clear" w:color="auto" w:fill="FFFFFF"/>
+        <w:spacing w:before="60" w:after="240" w:line="240" w:lineRule="auto"/>
+        <w:ind w:left="360"/>
+        <w:outlineLvl w:val="0"/>
+        <w:rPr>
+          <w:rFonts w:ascii="Arial" w:eastAsia="Times New Roman" w:hAnsi="Arial" w:cs="Arial"/>
+          <w:b/>
+          <w:bCs/>
+          <w:color w:val="C00000"/>
+          <w:kern w:val="36"/>
+          <w:sz w:val="28"/>
+          <w:szCs w:val="28"/>
+          <w:lang w:val="es-ES" w:eastAsia="es-ES"/>
+        </w:rPr>
+      </w:pPr>
+    </w:p>
+    <w:p>
+      <w:pPr>
+        <w:shd w:val="clear" w:color="auto" w:fill="FFFFFF"/>
+        <w:spacing w:before="60" w:after="240" w:line="240" w:lineRule="auto"/>
+        <w:ind w:left="360"/>
+        <w:outlineLvl w:val="0"/>
+        <w:rPr>
+          <w:rFonts w:ascii="Arial" w:eastAsia="Times New Roman" w:hAnsi="Arial" w:cs="Arial"/>
+          <w:b/>
+          <w:bCs/>
+          <w:color w:val="C00000"/>
+          <w:kern w:val="36"/>
+          <w:sz w:val="28"/>
+          <w:szCs w:val="28"/>
+          <w:lang w:val="es-ES" w:eastAsia="es-ES"/>
+        </w:rPr>
+      </w:pPr>
+    </w:p>
+    <w:p>
+      <w:pPr>
+        <w:shd w:val="clear" w:color="auto" w:fill="FFFFFF"/>
+        <w:spacing w:before="60" w:after="240" w:line="240" w:lineRule="auto"/>
+        <w:ind w:left="360"/>
+        <w:outlineLvl w:val="0"/>
+        <w:rPr>
+          <w:rFonts w:ascii="Arial" w:eastAsia="Times New Roman" w:hAnsi="Arial" w:cs="Arial"/>
+          <w:b/>
+          <w:bCs/>
+          <w:color w:val="C00000"/>
+          <w:kern w:val="36"/>
+          <w:sz w:val="28"/>
+          <w:szCs w:val="28"/>
+          <w:lang w:val="es-ES" w:eastAsia="es-ES"/>
+        </w:rPr>
+      </w:pPr>
+    </w:p>
+    <w:p>
+      <w:pPr>
+        <w:shd w:val="clear" w:color="auto" w:fill="FFFFFF"/>
+        <w:spacing w:before="60" w:after="240" w:line="240" w:lineRule="auto"/>
+        <w:ind w:left="360"/>
+        <w:outlineLvl w:val="0"/>
+        <w:rPr>
+          <w:rFonts w:ascii="Arial" w:eastAsia="Times New Roman" w:hAnsi="Arial" w:cs="Arial"/>
+          <w:b/>
+          <w:bCs/>
+          <w:color w:val="C00000"/>
+          <w:kern w:val="36"/>
+          <w:sz w:val="28"/>
+          <w:szCs w:val="28"/>
+          <w:lang w:val="es-ES" w:eastAsia="es-ES"/>
+        </w:rPr>
+      </w:pPr>
+    </w:p>
+    <w:p>
+      <w:pPr>
+        <w:shd w:val="clear" w:color="auto" w:fill="FFFFFF"/>
+        <w:spacing w:before="60" w:after="240" w:line="240" w:lineRule="auto"/>
+        <w:ind w:left="360"/>
+        <w:outlineLvl w:val="0"/>
+        <w:rPr>
+          <w:rFonts w:ascii="Arial" w:eastAsia="Times New Roman" w:hAnsi="Arial" w:cs="Arial"/>
+          <w:b/>
+          <w:bCs/>
+          <w:color w:val="C00000"/>
+          <w:kern w:val="36"/>
+          <w:sz w:val="28"/>
+          <w:szCs w:val="28"/>
+          <w:lang w:val="es-ES" w:eastAsia="es-ES"/>
+        </w:rPr>
+      </w:pPr>
+    </w:p>
+    <w:p>
+      <w:pPr>
+        <w:shd w:val="clear" w:color="auto" w:fill="FFFFFF"/>
+        <w:spacing w:before="60" w:after="240" w:line="240" w:lineRule="auto"/>
+        <w:ind w:left="360"/>
+        <w:outlineLvl w:val="0"/>
+        <w:rPr>
+          <w:rFonts w:ascii="Arial" w:eastAsia="Times New Roman" w:hAnsi="Arial" w:cs="Arial"/>
+          <w:b/>
+          <w:bCs/>
+          <w:color w:val="C00000"/>
+          <w:kern w:val="36"/>
+          <w:sz w:val="28"/>
+          <w:szCs w:val="28"/>
+          <w:lang w:val="es-ES" w:eastAsia="es-ES"/>
+        </w:rPr>
+      </w:pPr>
+    </w:p>
+    <w:p>
+      <w:pPr>
+        <w:shd w:val="clear" w:color="auto" w:fill="FFFFFF"/>
+        <w:spacing w:before="60" w:after="240" w:line="240" w:lineRule="auto"/>
+        <w:ind w:left="360"/>
+        <w:outlineLvl w:val="0"/>
+        <w:rPr>
+          <w:rFonts w:ascii="Arial" w:eastAsia="Times New Roman" w:hAnsi="Arial" w:cs="Arial"/>
+          <w:b/>
+          <w:bCs/>
+          <w:color w:val="C00000"/>
+          <w:kern w:val="36"/>
+          <w:sz w:val="28"/>
+          <w:szCs w:val="28"/>
+          <w:lang w:val="es-ES" w:eastAsia="es-ES"/>
+        </w:rPr>
+      </w:pPr>
+    </w:p>
+    <w:p>
+      <w:pPr>
+        <w:shd w:val="clear" w:color="auto" w:fill="FFFFFF"/>
+        <w:spacing w:before="60" w:after="240" w:line="240" w:lineRule="auto"/>
+        <w:ind w:left="360"/>
+        <w:outlineLvl w:val="0"/>
+        <w:rPr>
+          <w:rFonts w:ascii="Arial" w:eastAsia="Times New Roman" w:hAnsi="Arial" w:cs="Arial"/>
+          <w:b/>
+          <w:bCs/>
+          <w:color w:val="C00000"/>
+          <w:kern w:val="36"/>
+          <w:sz w:val="28"/>
+          <w:szCs w:val="28"/>
+          <w:lang w:val="es-ES" w:eastAsia="es-ES"/>
+        </w:rPr>
+      </w:pPr>
+    </w:p>
+    <w:p>
+      <w:pPr>
+        <w:shd w:val="clear" w:color="auto" w:fill="FFFFFF"/>
+        <w:spacing w:before="60" w:after="240" w:line="240" w:lineRule="auto"/>
+        <w:ind w:left="360"/>
+        <w:outlineLvl w:val="0"/>
+        <w:rPr>
+          <w:noProof/>
+          <w:lang w:val="es-ES" w:eastAsia="es-ES"/>
+        </w:rPr>
+      </w:pPr>
+      <w:r>
+        <w:rPr>
+          <w:noProof/>
+          <w:lang w:val="es-ES" w:eastAsia="es-ES"/>
+        </w:rPr>
+        <w:drawing>
+          <wp:anchor distT="0" distB="0" distL="114300" distR="114300" simplePos="0" relativeHeight="251661312" behindDoc="1" locked="0" layoutInCell="1" allowOverlap="1" wp14:anchorId="146A391A" wp14:editId="4A1D6380">
+            <wp:simplePos x="0" y="0"/>
+            <wp:positionH relativeFrom="margin">
+              <wp:align>left</wp:align>
+            </wp:positionH>
+            <wp:positionV relativeFrom="paragraph">
+              <wp:posOffset>231775</wp:posOffset>
+            </wp:positionV>
+            <wp:extent cx="5044440" cy="2552700"/>
+            <wp:effectExtent l="0" t="0" r="3810" b="0"/>
+            <wp:wrapTight wrapText="bothSides">
+              <wp:wrapPolygon edited="0">
+                <wp:start x="0" y="0"/>
+                <wp:lineTo x="0" y="21439"/>
+                <wp:lineTo x="21535" y="21439"/>
+                <wp:lineTo x="21535" y="0"/>
+                <wp:lineTo x="0" y="0"/>
+              </wp:wrapPolygon>
+            </wp:wrapTight>
+            <wp:docPr id="8" name="Imagen 8"/>
+            <wp:cNvGraphicFramePr>
+              <a:graphicFrameLocks xmlns:a="http://schemas.openxmlformats.org/drawingml/2006/main" noChangeAspect="1"/>
+            </wp:cNvGraphicFramePr>
+            <a:graphic xmlns:a="http://schemas.openxmlformats.org/drawingml/2006/main">
+              <a:graphicData uri="http://schemas.openxmlformats.org/drawingml/2006/picture">
+                <pic:pic xmlns:pic="http://schemas.openxmlformats.org/drawingml/2006/picture">
+                  <pic:nvPicPr>
+                    <pic:cNvPr id="1" name=""/>
+                    <pic:cNvPicPr/>
+                  </pic:nvPicPr>
+                  <pic:blipFill rotWithShape="1">
+                    <a:blip r:embed="rId17" cstate="print">
+                      <a:extLst>
+                        <a:ext uri="{28A0092B-C50C-407E-A947-70E740481C1C}">
+                          <a14:useLocalDpi xmlns:a14="http://schemas.microsoft.com/office/drawing/2010/main" val="0"/>
+                        </a:ext>
+                      </a:extLst>
+                    </a:blip>
+                    <a:srcRect l="16933" t="48944" r="34738" b="6505"/>
+                    <a:stretch/>
+                  </pic:blipFill>
+                  <pic:spPr bwMode="auto">
+                    <a:xfrm>
+                      <a:off x="0" y="0"/>
+                      <a:ext cx="5044440" cy="2552700"/>
+                    </a:xfrm>
+                    <a:prstGeom prst="rect">
+                      <a:avLst/>
+                    </a:prstGeom>
+                    <a:ln>
+                      <a:noFill/>
+                    </a:ln>
+                    <a:extLst>
+                      <a:ext uri="{53640926-AAD7-44D8-BBD7-CCE9431645EC}">
+                        <a14:shadowObscured xmlns:a14="http://schemas.microsoft.com/office/drawing/2010/main"/>
+                      </a:ext>
+                    </a:extLst>
+                  </pic:spPr>
+                </pic:pic>
+              </a:graphicData>
+            </a:graphic>
+            <wp14:sizeRelH relativeFrom="page">
+              <wp14:pctWidth>0</wp14:pctWidth>
+            </wp14:sizeRelH>
+            <wp14:sizeRelV relativeFrom="page">
+              <wp14:pctHeight>0</wp14:pctHeight>
+            </wp14:sizeRelV>
+          </wp:anchor>
+        </w:drawing>
+      </w:r>
+    </w:p>
+    <w:p>
+      <w:pPr>
+        <w:shd w:val="clear" w:color="auto" w:fill="FFFFFF"/>
+        <w:spacing w:before="60" w:after="240" w:line="240" w:lineRule="auto"/>
+        <w:ind w:left="360"/>
+        <w:outlineLvl w:val="0"/>
+        <w:rPr>
+          <w:rFonts w:ascii="Arial" w:eastAsia="Times New Roman" w:hAnsi="Arial" w:cs="Arial"/>
+          <w:b/>
+          <w:bCs/>
+          <w:color w:val="C00000"/>
+          <w:kern w:val="36"/>
+          <w:sz w:val="28"/>
+          <w:szCs w:val="28"/>
+          <w:lang w:val="es-ES" w:eastAsia="es-ES"/>
+        </w:rPr>
+      </w:pPr>
+    </w:p>
+    <w:p>
+      <w:pPr>
+        <w:shd w:val="clear" w:color="auto" w:fill="FFFFFF"/>
+        <w:spacing w:before="60" w:after="240" w:line="240" w:lineRule="auto"/>
+        <w:ind w:left="360"/>
+        <w:outlineLvl w:val="0"/>
+        <w:rPr>
+          <w:rFonts w:ascii="Arial" w:eastAsia="Times New Roman" w:hAnsi="Arial" w:cs="Arial"/>
+          <w:b/>
+          <w:bCs/>
+          <w:color w:val="C00000"/>
+          <w:kern w:val="36"/>
+          <w:sz w:val="28"/>
+          <w:szCs w:val="28"/>
+          <w:lang w:val="es-ES" w:eastAsia="es-ES"/>
+        </w:rPr>
+      </w:pPr>
+    </w:p>
+    <w:p>
+      <w:pPr>
+        <w:shd w:val="clear" w:color="auto" w:fill="FFFFFF"/>
+        <w:spacing w:before="60" w:after="240" w:line="240" w:lineRule="auto"/>
+        <w:ind w:left="360"/>
+        <w:outlineLvl w:val="0"/>
+        <w:rPr>
+          <w:rFonts w:ascii="Arial" w:eastAsia="Times New Roman" w:hAnsi="Arial" w:cs="Arial"/>
+          <w:b/>
+          <w:bCs/>
+          <w:color w:val="C00000"/>
+          <w:kern w:val="36"/>
+          <w:sz w:val="28"/>
+          <w:szCs w:val="28"/>
+          <w:lang w:val="es-ES" w:eastAsia="es-ES"/>
+        </w:rPr>
+      </w:pPr>
+    </w:p>
+    <w:p>
+      <w:pPr>
+        <w:shd w:val="clear" w:color="auto" w:fill="FFFFFF"/>
+        <w:spacing w:before="60" w:after="240" w:line="240" w:lineRule="auto"/>
+        <w:ind w:left="360"/>
+        <w:outlineLvl w:val="0"/>
+        <w:rPr>
+          <w:rFonts w:ascii="Arial" w:eastAsia="Times New Roman" w:hAnsi="Arial" w:cs="Arial"/>
+          <w:b/>
+          <w:bCs/>
+          <w:color w:val="C00000"/>
+          <w:kern w:val="36"/>
+          <w:sz w:val="28"/>
+          <w:szCs w:val="28"/>
+          <w:lang w:val="es-ES" w:eastAsia="es-ES"/>
+        </w:rPr>
+      </w:pPr>
+    </w:p>
+    <w:p>
+      <w:pPr>
+        <w:shd w:val="clear" w:color="auto" w:fill="FFFFFF"/>
+        <w:spacing w:before="60" w:after="240" w:line="240" w:lineRule="auto"/>
+        <w:ind w:left="360"/>
+        <w:outlineLvl w:val="0"/>
+        <w:rPr>
+          <w:rFonts w:ascii="Arial" w:eastAsia="Times New Roman" w:hAnsi="Arial" w:cs="Arial"/>
+          <w:b/>
+          <w:bCs/>
+          <w:color w:val="C00000"/>
+          <w:kern w:val="36"/>
+          <w:sz w:val="28"/>
+          <w:szCs w:val="28"/>
+          <w:lang w:val="es-ES" w:eastAsia="es-ES"/>
+        </w:rPr>
+      </w:pPr>
+    </w:p>
+    <w:p>
+      <w:pPr>
+        <w:shd w:val="clear" w:color="auto" w:fill="FFFFFF"/>
+        <w:spacing w:before="60" w:after="240" w:line="240" w:lineRule="auto"/>
+        <w:ind w:left="360"/>
+        <w:outlineLvl w:val="0"/>
+        <w:rPr>
+          <w:rFonts w:ascii="Arial" w:eastAsia="Times New Roman" w:hAnsi="Arial" w:cs="Arial"/>
+          <w:b/>
+          <w:bCs/>
+          <w:color w:val="C00000"/>
+          <w:kern w:val="36"/>
+          <w:sz w:val="28"/>
+          <w:szCs w:val="28"/>
+          <w:lang w:val="es-ES" w:eastAsia="es-ES"/>
+        </w:rPr>
+      </w:pPr>
+    </w:p>
+    <w:p>
+      <w:pPr>
+        <w:shd w:val="clear" w:color="auto" w:fill="FFFFFF"/>
+        <w:spacing w:before="60" w:after="240" w:line="240" w:lineRule="auto"/>
+        <w:ind w:left="360"/>
+        <w:outlineLvl w:val="0"/>
+        <w:rPr>
+          <w:rFonts w:ascii="Arial" w:eastAsia="Times New Roman" w:hAnsi="Arial" w:cs="Arial"/>
+          <w:b/>
+          <w:bCs/>
+          <w:color w:val="C00000"/>
+          <w:kern w:val="36"/>
+          <w:sz w:val="28"/>
+          <w:szCs w:val="28"/>
+          <w:lang w:val="es-ES" w:eastAsia="es-ES"/>
+        </w:rPr>
+      </w:pPr>
+    </w:p>
+    <w:p>
+      <w:pPr>
+        <w:shd w:val="clear" w:color="auto" w:fill="FFFFFF"/>
+        <w:spacing w:before="60" w:after="240" w:line="240" w:lineRule="auto"/>
+        <w:outlineLvl w:val="0"/>
+        <w:rPr>
+          <w:noProof/>
+          <w:lang w:val="es-ES" w:eastAsia="es-ES"/>
+        </w:rPr>
+      </w:pPr>
+      <w:bookmarkStart w:id="0" w:name="_GoBack"/>
+      <w:bookmarkEnd w:id="0"/>
+    </w:p>
+    <w:p>
+      <w:pPr>
+        <w:shd w:val="clear" w:color="auto" w:fill="FFFFFF"/>
+        <w:spacing w:before="60" w:after="240" w:line="240" w:lineRule="auto"/>
+        <w:ind w:left="360"/>
+        <w:outlineLvl w:val="0"/>
+        <w:rPr>
+          <w:rFonts w:ascii="Arial" w:eastAsia="Times New Roman" w:hAnsi="Arial" w:cs="Arial"/>
+          <w:b/>
+          <w:bCs/>
+          <w:color w:val="C00000"/>
+          <w:kern w:val="36"/>
+          <w:sz w:val="28"/>
+          <w:szCs w:val="28"/>
+          <w:lang w:val="es-ES" w:eastAsia="es-ES"/>
+        </w:rPr>
+      </w:pPr>
       <w:r>
         <w:rPr>
           <w:rFonts w:ascii="Arial" w:eastAsia="Times New Roman" w:hAnsi="Arial" w:cs="Arial"/>
@@ -948,7 +2404,7 @@
                     </pic:cNvPicPr>
                   </pic:nvPicPr>
                   <pic:blipFill>
-                    <a:blip r:embed="rId9">
+                    <a:blip r:embed="rId18">
                       <a:extLst>
                         <a:ext uri="{28A0092B-C50C-407E-A947-70E740481C1C}">
                           <a14:useLocalDpi xmlns:a14="http://schemas.microsoft.com/office/drawing/2010/main" val="0"/>
@@ -1056,7 +2512,6 @@
         </w:rPr>
         <w:t> y </w:t>
       </w:r>
-      <w:proofErr w:type="spellStart"/>
       <w:r>
         <w:rPr>
           <w:rFonts w:ascii="Arial" w:eastAsia="Times New Roman" w:hAnsi="Arial" w:cs="Arial"/>
@@ -1069,22 +2524,7 @@
           <w:szCs w:val="24"/>
           <w:lang w:val="es-ES" w:eastAsia="es-ES"/>
         </w:rPr>
-        <w:t>Y</w:t>
-      </w:r>
-      <w:proofErr w:type="spellEnd"/>
-      <w:r>
-        <w:rPr>
-          <w:rFonts w:ascii="Arial" w:eastAsia="Times New Roman" w:hAnsi="Arial" w:cs="Arial"/>
-          <w:b/>
-          <w:bCs/>
-          <w:i/>
-          <w:iCs/>
-          <w:color w:val="000000"/>
-          <w:sz w:val="24"/>
-          <w:szCs w:val="24"/>
-          <w:lang w:val="es-ES" w:eastAsia="es-ES"/>
-        </w:rPr>
-        <w:t> </w:t>
+        <w:t>Y </w:t>
       </w:r>
       <w:r>
         <w:rPr>
@@ -1256,7 +2696,7 @@
                     </pic:cNvPicPr>
                   </pic:nvPicPr>
                   <pic:blipFill>
-                    <a:blip r:embed="rId10">
+                    <a:blip r:embed="rId19">
                       <a:extLst>
                         <a:ext uri="{28A0092B-C50C-407E-A947-70E740481C1C}">
                           <a14:useLocalDpi xmlns:a14="http://schemas.microsoft.com/office/drawing/2010/main" val="0"/>
@@ -1287,8 +2727,6 @@
           </wp:inline>
         </w:drawing>
       </w:r>
-      <w:bookmarkStart w:id="0" w:name="_GoBack"/>
-      <w:bookmarkEnd w:id="0"/>
     </w:p>
     <w:p>
       <w:pPr>
@@ -2203,6 +3641,18 @@
       <w:lang w:val="es-ES" w:eastAsia="es-ES"/>
     </w:rPr>
   </w:style>
+  <w:style w:type="character" w:styleId="Hipervnculo">
+    <w:name w:val="Hyperlink"/>
+    <w:basedOn w:val="Fuentedeprrafopredeter"/>
+    <w:uiPriority w:val="99"/>
+    <w:semiHidden/>
+    <w:unhideWhenUsed/>
+    <w:rsid w:val="00492991"/>
+    <w:rPr>
+      <w:color w:val="0000FF"/>
+      <w:u w:val="single"/>
+    </w:rPr>
+  </w:style>
 </w:styles>
 </file>
 

</xml_diff>

<commit_message>
Solucion_Ejercicio3 y informe en word
Solucion_Ejercicio3 y informe en word
</commit_message>
<xml_diff>
--- a/INFORME.docx
+++ b/INFORME.docx
@@ -1280,6 +1280,32 @@
                               </w:rPr>
                               <w:t xml:space="preserve">PARA VER LOS RESULTADOS VAMOS A EJECUTAR </w:t>
                             </w:r>
+                            <w:r>
+                              <w:rPr>
+                                <w:lang w:val="es-ES"/>
+                              </w:rPr>
+                              <w:t>LA</w:t>
+                            </w:r>
+                            <w:r>
+                              <w:rPr>
+                                <w:lang w:val="es-ES"/>
+                              </w:rPr>
+                              <w:t xml:space="preserve"> FUNCION (</w:t>
+                            </w:r>
+                            <w:proofErr w:type="spellStart"/>
+                            <w:r>
+                              <w:rPr>
+                                <w:lang w:val="es-ES"/>
+                              </w:rPr>
+                              <w:t>euclidean</w:t>
+                            </w:r>
+                            <w:proofErr w:type="spellEnd"/>
+                            <w:r>
+                              <w:rPr>
+                                <w:lang w:val="es-ES"/>
+                              </w:rPr>
+                              <w:t>)</w:t>
+                            </w:r>
                           </w:p>
                         </w:txbxContent>
                       </wps:txbx>
@@ -1351,6 +1377,32 @@
                         </w:rPr>
                         <w:t xml:space="preserve">PARA VER LOS RESULTADOS VAMOS A EJECUTAR </w:t>
                       </w:r>
+                      <w:r>
+                        <w:rPr>
+                          <w:lang w:val="es-ES"/>
+                        </w:rPr>
+                        <w:t>LA</w:t>
+                      </w:r>
+                      <w:r>
+                        <w:rPr>
+                          <w:lang w:val="es-ES"/>
+                        </w:rPr>
+                        <w:t xml:space="preserve"> FUNCION (</w:t>
+                      </w:r>
+                      <w:proofErr w:type="spellStart"/>
+                      <w:r>
+                        <w:rPr>
+                          <w:lang w:val="es-ES"/>
+                        </w:rPr>
+                        <w:t>euclidean</w:t>
+                      </w:r>
+                      <w:proofErr w:type="spellEnd"/>
+                      <w:r>
+                        <w:rPr>
+                          <w:lang w:val="es-ES"/>
+                        </w:rPr>
+                        <w:t>)</w:t>
+                      </w:r>
                     </w:p>
                   </w:txbxContent>
                 </v:textbox>
@@ -2084,8 +2136,6 @@
           <w:lang w:val="es-ES" w:eastAsia="es-ES"/>
         </w:rPr>
       </w:pPr>
-      <w:bookmarkStart w:id="0" w:name="_GoBack"/>
-      <w:bookmarkEnd w:id="0"/>
     </w:p>
     <w:p>
       <w:pPr>
@@ -2101,6 +2151,7 @@
           <w:kern w:val="36"/>
           <w:sz w:val="28"/>
           <w:szCs w:val="28"/>
+          <w:u w:val="single"/>
           <w:lang w:val="es-ES" w:eastAsia="es-ES"/>
         </w:rPr>
       </w:pPr>
@@ -2113,9 +2164,87 @@
           <w:kern w:val="36"/>
           <w:sz w:val="28"/>
           <w:szCs w:val="28"/>
+          <w:u w:val="single"/>
           <w:lang w:val="es-ES" w:eastAsia="es-ES"/>
         </w:rPr>
         <w:lastRenderedPageBreak/>
+        <w:t>PREGUNTA2:</w:t>
+      </w:r>
+    </w:p>
+    <w:p>
+      <w:pPr>
+        <w:shd w:val="clear" w:color="auto" w:fill="FFFFFF"/>
+        <w:spacing w:before="60" w:after="240" w:line="240" w:lineRule="auto"/>
+        <w:ind w:left="360"/>
+        <w:outlineLvl w:val="0"/>
+        <w:rPr>
+          <w:rFonts w:ascii="Arial" w:eastAsia="Times New Roman" w:hAnsi="Arial" w:cs="Arial"/>
+          <w:b/>
+          <w:bCs/>
+          <w:color w:val="C00000"/>
+          <w:kern w:val="36"/>
+          <w:sz w:val="24"/>
+          <w:szCs w:val="28"/>
+          <w:lang w:val="es-ES" w:eastAsia="es-ES"/>
+        </w:rPr>
+      </w:pPr>
+      <w:r>
+        <w:rPr>
+          <w:rFonts w:ascii="Arial" w:eastAsia="Times New Roman" w:hAnsi="Arial" w:cs="Arial"/>
+          <w:b/>
+          <w:bCs/>
+          <w:color w:val="C00000"/>
+          <w:kern w:val="36"/>
+          <w:sz w:val="24"/>
+          <w:szCs w:val="28"/>
+          <w:lang w:val="es-ES" w:eastAsia="es-ES"/>
+        </w:rPr>
+        <w:t>Investigue a cerca de la distancia de Manhattan. Cree una función para esta y vean cómo cambian los resultados</w:t>
+      </w:r>
+      <w:proofErr w:type="gramStart"/>
+      <w:r>
+        <w:rPr>
+          <w:rFonts w:ascii="Arial" w:eastAsia="Times New Roman" w:hAnsi="Arial" w:cs="Arial"/>
+          <w:b/>
+          <w:bCs/>
+          <w:color w:val="C00000"/>
+          <w:kern w:val="36"/>
+          <w:sz w:val="24"/>
+          <w:szCs w:val="28"/>
+          <w:lang w:val="es-ES" w:eastAsia="es-ES"/>
+        </w:rPr>
+        <w:t>?</w:t>
+      </w:r>
+      <w:proofErr w:type="gramEnd"/>
+    </w:p>
+    <w:p>
+      <w:pPr>
+        <w:shd w:val="clear" w:color="auto" w:fill="FFFFFF"/>
+        <w:spacing w:before="60" w:after="240" w:line="240" w:lineRule="auto"/>
+        <w:ind w:left="360"/>
+        <w:outlineLvl w:val="0"/>
+        <w:rPr>
+          <w:rFonts w:ascii="Arial" w:eastAsia="Times New Roman" w:hAnsi="Arial" w:cs="Arial"/>
+          <w:b/>
+          <w:bCs/>
+          <w:color w:val="C00000"/>
+          <w:kern w:val="36"/>
+          <w:sz w:val="28"/>
+          <w:szCs w:val="28"/>
+          <w:lang w:val="es-ES" w:eastAsia="es-ES"/>
+        </w:rPr>
+      </w:pPr>
+      <w:r>
+        <w:rPr>
+          <w:rFonts w:ascii="Arial" w:eastAsia="Times New Roman" w:hAnsi="Arial" w:cs="Arial"/>
+          <w:b/>
+          <w:bCs/>
+          <w:color w:val="C00000"/>
+          <w:kern w:val="36"/>
+          <w:sz w:val="28"/>
+          <w:szCs w:val="28"/>
+          <w:lang w:val="es-ES" w:eastAsia="es-ES"/>
+        </w:rPr>
         <w:t>MANHATTAN</w:t>
       </w:r>
     </w:p>
@@ -2387,7 +2516,7 @@
           <w:lang w:val="es-ES" w:eastAsia="es-ES"/>
         </w:rPr>
         <w:drawing>
-          <wp:inline distT="0" distB="0" distL="0" distR="0">
+          <wp:inline distT="0" distB="0" distL="0" distR="0" wp14:anchorId="54A1A847" wp14:editId="58C180AF">
             <wp:extent cx="2143125" cy="838200"/>
             <wp:effectExtent l="19050" t="19050" r="28575" b="19050"/>
             <wp:docPr id="2" name="Imagen 2" descr="http://www.improvedoutcomes.com/docs/WebSiteDocs/image/diagram_manhattan_distance_metric.gif"/>
@@ -2679,7 +2808,7 @@
           <w:lang w:val="es-ES" w:eastAsia="es-ES"/>
         </w:rPr>
         <w:drawing>
-          <wp:inline distT="0" distB="0" distL="0" distR="0">
+          <wp:inline distT="0" distB="0" distL="0" distR="0" wp14:anchorId="1CDCFEDB" wp14:editId="6529E9FA">
             <wp:extent cx="3676650" cy="1819275"/>
             <wp:effectExtent l="0" t="0" r="0" b="9525"/>
             <wp:docPr id="1" name="Imagen 1" descr="http://www.improvedoutcomes.com/docs/WebSiteDocs/image/diagram_euclidean_manhattan_distance_metrics.gif"/>
@@ -2731,9 +2860,562 @@
     <w:p>
       <w:pPr>
         <w:shd w:val="clear" w:color="auto" w:fill="FFFFFF"/>
+        <w:spacing w:before="60" w:after="240" w:line="240" w:lineRule="auto"/>
+        <w:ind w:left="360"/>
+        <w:outlineLvl w:val="0"/>
+        <w:rPr>
+          <w:noProof/>
+          <w:lang w:val="es-ES" w:eastAsia="es-ES"/>
+        </w:rPr>
+      </w:pPr>
+    </w:p>
+    <w:p>
+      <w:pPr>
+        <w:shd w:val="clear" w:color="auto" w:fill="FFFFFF"/>
+        <w:spacing w:before="60" w:after="240" w:line="240" w:lineRule="auto"/>
+        <w:ind w:left="360"/>
+        <w:outlineLvl w:val="0"/>
+        <w:rPr>
+          <w:rFonts w:ascii="Arial" w:eastAsia="Times New Roman" w:hAnsi="Arial" w:cs="Arial"/>
+          <w:b/>
+          <w:bCs/>
+          <w:kern w:val="36"/>
+          <w:sz w:val="24"/>
+          <w:szCs w:val="28"/>
+          <w:lang w:val="es-ES" w:eastAsia="es-ES"/>
+        </w:rPr>
+      </w:pPr>
+      <w:r>
+        <w:rPr>
+          <w:noProof/>
+          <w:lang w:val="es-ES" w:eastAsia="es-ES"/>
+        </w:rPr>
+        <w:lastRenderedPageBreak/>
+        <w:drawing>
+          <wp:anchor distT="0" distB="0" distL="114300" distR="114300" simplePos="0" relativeHeight="251662336" behindDoc="1" locked="0" layoutInCell="1" allowOverlap="1" wp14:anchorId="7F3A419A" wp14:editId="78F3ABF9">
+            <wp:simplePos x="0" y="0"/>
+            <wp:positionH relativeFrom="column">
+              <wp:posOffset>-851535</wp:posOffset>
+            </wp:positionH>
+            <wp:positionV relativeFrom="paragraph">
+              <wp:posOffset>289560</wp:posOffset>
+            </wp:positionV>
+            <wp:extent cx="5905500" cy="2463165"/>
+            <wp:effectExtent l="0" t="0" r="0" b="0"/>
+            <wp:wrapTight wrapText="bothSides">
+              <wp:wrapPolygon edited="0">
+                <wp:start x="0" y="0"/>
+                <wp:lineTo x="0" y="21383"/>
+                <wp:lineTo x="21530" y="21383"/>
+                <wp:lineTo x="21530" y="0"/>
+                <wp:lineTo x="0" y="0"/>
+              </wp:wrapPolygon>
+            </wp:wrapTight>
+            <wp:docPr id="9" name="Imagen 9"/>
+            <wp:cNvGraphicFramePr>
+              <a:graphicFrameLocks xmlns:a="http://schemas.openxmlformats.org/drawingml/2006/main" noChangeAspect="1"/>
+            </wp:cNvGraphicFramePr>
+            <a:graphic xmlns:a="http://schemas.openxmlformats.org/drawingml/2006/main">
+              <a:graphicData uri="http://schemas.openxmlformats.org/drawingml/2006/picture">
+                <pic:pic xmlns:pic="http://schemas.openxmlformats.org/drawingml/2006/picture">
+                  <pic:nvPicPr>
+                    <pic:cNvPr id="1" name=""/>
+                    <pic:cNvPicPr/>
+                  </pic:nvPicPr>
+                  <pic:blipFill rotWithShape="1">
+                    <a:blip r:embed="rId20" cstate="print">
+                      <a:extLst>
+                        <a:ext uri="{28A0092B-C50C-407E-A947-70E740481C1C}">
+                          <a14:useLocalDpi xmlns:a14="http://schemas.microsoft.com/office/drawing/2010/main" val="0"/>
+                        </a:ext>
+                      </a:extLst>
+                    </a:blip>
+                    <a:srcRect l="6173" t="6276" r="36324" b="51056"/>
+                    <a:stretch/>
+                  </pic:blipFill>
+                  <pic:spPr bwMode="auto">
+                    <a:xfrm>
+                      <a:off x="0" y="0"/>
+                      <a:ext cx="5905500" cy="2463165"/>
+                    </a:xfrm>
+                    <a:prstGeom prst="rect">
+                      <a:avLst/>
+                    </a:prstGeom>
+                    <a:ln>
+                      <a:noFill/>
+                    </a:ln>
+                    <a:extLst>
+                      <a:ext uri="{53640926-AAD7-44D8-BBD7-CCE9431645EC}">
+                        <a14:shadowObscured xmlns:a14="http://schemas.microsoft.com/office/drawing/2010/main"/>
+                      </a:ext>
+                    </a:extLst>
+                  </pic:spPr>
+                </pic:pic>
+              </a:graphicData>
+            </a:graphic>
+            <wp14:sizeRelH relativeFrom="margin">
+              <wp14:pctWidth>0</wp14:pctWidth>
+            </wp14:sizeRelH>
+            <wp14:sizeRelV relativeFrom="margin">
+              <wp14:pctHeight>0</wp14:pctHeight>
+            </wp14:sizeRelV>
+          </wp:anchor>
+        </w:drawing>
+      </w:r>
+      <w:r>
+        <w:rPr>
+          <w:rFonts w:ascii="Arial" w:eastAsia="Times New Roman" w:hAnsi="Arial" w:cs="Arial"/>
+          <w:color w:val="000000"/>
+          <w:sz w:val="24"/>
+          <w:szCs w:val="24"/>
+          <w:lang w:val="es-ES" w:eastAsia="es-ES"/>
+        </w:rPr>
+        <w:t> </w:t>
+      </w:r>
+      <w:r>
+        <w:rPr>
+          <w:rFonts w:ascii="Arial" w:eastAsia="Times New Roman" w:hAnsi="Arial" w:cs="Arial"/>
+          <w:color w:val="000000"/>
+          <w:sz w:val="24"/>
+          <w:szCs w:val="24"/>
+          <w:lang w:val="es-ES" w:eastAsia="es-ES"/>
+        </w:rPr>
+        <w:t>T</w:t>
+      </w:r>
+      <w:r>
+        <w:rPr>
+          <w:rFonts w:ascii="Arial" w:eastAsia="Times New Roman" w:hAnsi="Arial" w:cs="Arial"/>
+          <w:b/>
+          <w:bCs/>
+          <w:kern w:val="36"/>
+          <w:sz w:val="24"/>
+          <w:szCs w:val="28"/>
+          <w:lang w:val="es-ES" w:eastAsia="es-ES"/>
+        </w:rPr>
+        <w:t>eniendo la siguiente formula nos vamos al código de clustering.</w:t>
+      </w:r>
+    </w:p>
+    <w:p>
+      <w:pPr>
+        <w:shd w:val="clear" w:color="auto" w:fill="FFFFFF"/>
+        <w:spacing w:before="60" w:after="240" w:line="240" w:lineRule="auto"/>
+        <w:ind w:left="360"/>
+        <w:outlineLvl w:val="0"/>
+        <w:rPr>
+          <w:noProof/>
+          <w:lang w:val="es-ES" w:eastAsia="es-ES"/>
+        </w:rPr>
+      </w:pPr>
+      <w:r>
+        <w:rPr>
+          <w:noProof/>
+          <w:lang w:val="es-ES" w:eastAsia="es-ES"/>
+        </w:rPr>
+        <mc:AlternateContent>
+          <mc:Choice Requires="wps">
+            <w:drawing>
+              <wp:anchor distT="0" distB="0" distL="114300" distR="114300" simplePos="0" relativeHeight="251664384" behindDoc="1" locked="0" layoutInCell="1" allowOverlap="1" wp14:anchorId="0B2B3D74" wp14:editId="14E1394D">
+                <wp:simplePos x="0" y="0"/>
+                <wp:positionH relativeFrom="page">
+                  <wp:posOffset>4743450</wp:posOffset>
+                </wp:positionH>
+                <wp:positionV relativeFrom="paragraph">
+                  <wp:posOffset>485775</wp:posOffset>
+                </wp:positionV>
+                <wp:extent cx="2609850" cy="1400175"/>
+                <wp:effectExtent l="1009650" t="0" r="19050" b="219075"/>
+                <wp:wrapTight wrapText="bothSides">
+                  <wp:wrapPolygon edited="0">
+                    <wp:start x="-315" y="0"/>
+                    <wp:lineTo x="-315" y="9404"/>
+                    <wp:lineTo x="-2680" y="9404"/>
+                    <wp:lineTo x="-2680" y="14106"/>
+                    <wp:lineTo x="-5518" y="14106"/>
+                    <wp:lineTo x="-5518" y="18808"/>
+                    <wp:lineTo x="-8199" y="18808"/>
+                    <wp:lineTo x="-8199" y="23804"/>
+                    <wp:lineTo x="-8356" y="24686"/>
+                    <wp:lineTo x="-7883" y="24686"/>
+                    <wp:lineTo x="-7253" y="23510"/>
+                    <wp:lineTo x="3153" y="23510"/>
+                    <wp:lineTo x="21600" y="20571"/>
+                    <wp:lineTo x="21600" y="0"/>
+                    <wp:lineTo x="-315" y="0"/>
+                  </wp:wrapPolygon>
+                </wp:wrapTight>
+                <wp:docPr id="11" name="Llamada con línea 1 11"/>
+                <wp:cNvGraphicFramePr/>
+                <a:graphic xmlns:a="http://schemas.openxmlformats.org/drawingml/2006/main">
+                  <a:graphicData uri="http://schemas.microsoft.com/office/word/2010/wordprocessingShape">
+                    <wps:wsp>
+                      <wps:cNvSpPr/>
+                      <wps:spPr>
+                        <a:xfrm>
+                          <a:off x="0" y="0"/>
+                          <a:ext cx="2609850" cy="1400175"/>
+                        </a:xfrm>
+                        <a:prstGeom prst="borderCallout1">
+                          <a:avLst>
+                            <a:gd name="adj1" fmla="val 45281"/>
+                            <a:gd name="adj2" fmla="val 511"/>
+                            <a:gd name="adj3" fmla="val 112500"/>
+                            <a:gd name="adj4" fmla="val -38333"/>
+                          </a:avLst>
+                        </a:prstGeom>
+                      </wps:spPr>
+                      <wps:style>
+                        <a:lnRef idx="1">
+                          <a:schemeClr val="accent1"/>
+                        </a:lnRef>
+                        <a:fillRef idx="2">
+                          <a:schemeClr val="accent1"/>
+                        </a:fillRef>
+                        <a:effectRef idx="1">
+                          <a:schemeClr val="accent1"/>
+                        </a:effectRef>
+                        <a:fontRef idx="minor">
+                          <a:schemeClr val="dk1"/>
+                        </a:fontRef>
+                      </wps:style>
+                      <wps:txbx>
+                        <w:txbxContent>
+                          <w:p>
+                            <w:pPr>
+                              <w:jc w:val="center"/>
+                              <w:rPr>
+                                <w:lang w:val="es-ES"/>
+                              </w:rPr>
+                            </w:pPr>
+                            <w:r>
+                              <w:rPr>
+                                <w:lang w:val="es-ES"/>
+                              </w:rPr>
+                              <w:t xml:space="preserve">AQUÍ </w:t>
+                            </w:r>
+                            <w:r>
+                              <w:rPr>
+                                <w:lang w:val="es-ES"/>
+                              </w:rPr>
+                              <w:t>SE TIENE LA FORMULA DE LA DISTANCIA DE MANHATTAN</w:t>
+                            </w:r>
+                            <w:r>
+                              <w:rPr>
+                                <w:lang w:val="es-ES"/>
+                              </w:rPr>
+                              <w:t xml:space="preserve"> </w:t>
+                            </w:r>
+                          </w:p>
+                          <w:p>
+                            <w:pPr>
+                              <w:jc w:val="center"/>
+                              <w:rPr>
+                                <w:lang w:val="es-ES"/>
+                              </w:rPr>
+                            </w:pPr>
+                            <w:r>
+                              <w:rPr>
+                                <w:lang w:val="es-ES"/>
+                              </w:rPr>
+                              <w:t xml:space="preserve">PARA VER LOS RESULTADOS VAMOS A EJECUTAR </w:t>
+                            </w:r>
+                            <w:r>
+                              <w:rPr>
+                                <w:lang w:val="es-ES"/>
+                              </w:rPr>
+                              <w:t>LA FUNCION (</w:t>
+                            </w:r>
+                            <w:proofErr w:type="spellStart"/>
+                            <w:r>
+                              <w:rPr>
+                                <w:lang w:val="es-ES"/>
+                              </w:rPr>
+                              <w:t>manjathan</w:t>
+                            </w:r>
+                            <w:proofErr w:type="spellEnd"/>
+                            <w:r>
+                              <w:rPr>
+                                <w:lang w:val="es-ES"/>
+                              </w:rPr>
+                              <w:t>)</w:t>
+                            </w:r>
+                          </w:p>
+                        </w:txbxContent>
+                      </wps:txbx>
+                      <wps:bodyPr rot="0" spcFirstLastPara="0" vertOverflow="overflow" horzOverflow="overflow" vert="horz" wrap="square" lIns="91440" tIns="45720" rIns="91440" bIns="45720" numCol="1" spcCol="0" rtlCol="0" fromWordArt="0" anchor="ctr" anchorCtr="0" forceAA="0" compatLnSpc="1">
+                        <a:prstTxWarp prst="textNoShape">
+                          <a:avLst/>
+                        </a:prstTxWarp>
+                        <a:noAutofit/>
+                      </wps:bodyPr>
+                    </wps:wsp>
+                  </a:graphicData>
+                </a:graphic>
+                <wp14:sizeRelH relativeFrom="margin">
+                  <wp14:pctWidth>0</wp14:pctWidth>
+                </wp14:sizeRelH>
+                <wp14:sizeRelV relativeFrom="margin">
+                  <wp14:pctHeight>0</wp14:pctHeight>
+                </wp14:sizeRelV>
+              </wp:anchor>
+            </w:drawing>
+          </mc:Choice>
+          <mc:Fallback>
+            <w:pict>
+              <v:shape w14:anchorId="0B2B3D74" id="Llamada con línea 1 11" o:spid="_x0000_s1027" type="#_x0000_t47" style="position:absolute;left:0;text-align:left;margin-left:373.5pt;margin-top:38.25pt;width:205.5pt;height:110.25pt;z-index:-251652096;visibility:visible;mso-wrap-style:square;mso-width-percent:0;mso-height-percent:0;mso-wrap-distance-left:9pt;mso-wrap-distance-top:0;mso-wrap-distance-right:9pt;mso-wrap-distance-bottom:0;mso-position-horizontal:absolute;mso-position-horizontal-relative:page;mso-position-vertical:absolute;mso-position-vertical-relative:text;mso-width-percent:0;mso-height-percent:0;mso-width-relative:margin;mso-height-relative:margin;v-text-anchor:middle" o:gfxdata="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" adj=",,110,9781" fillcolor="#91bce3 [2164]" strokecolor="#5b9bd5 [3204]" strokeweight=".5pt">
+                <v:fill color2="#7aaddd [2612]" rotate="t" colors="0 #b1cbe9;.5 #a3c1e5;1 #92b9e4" focus="100%" type="gradient">
+                  <o:fill v:ext="view" type="gradientUnscaled"/>
+                </v:fill>
+                <v:textbox>
+                  <w:txbxContent>
+                    <w:p>
+                      <w:pPr>
+                        <w:jc w:val="center"/>
+                        <w:rPr>
+                          <w:lang w:val="es-ES"/>
+                        </w:rPr>
+                      </w:pPr>
+                      <w:r>
+                        <w:rPr>
+                          <w:lang w:val="es-ES"/>
+                        </w:rPr>
+                        <w:t xml:space="preserve">AQUÍ </w:t>
+                      </w:r>
+                      <w:r>
+                        <w:rPr>
+                          <w:lang w:val="es-ES"/>
+                        </w:rPr>
+                        <w:t>SE TIENE LA FORMULA DE LA DISTANCIA DE MANHATTAN</w:t>
+                      </w:r>
+                      <w:r>
+                        <w:rPr>
+                          <w:lang w:val="es-ES"/>
+                        </w:rPr>
+                        <w:t xml:space="preserve"> </w:t>
+                      </w:r>
+                    </w:p>
+                    <w:p>
+                      <w:pPr>
+                        <w:jc w:val="center"/>
+                        <w:rPr>
+                          <w:lang w:val="es-ES"/>
+                        </w:rPr>
+                      </w:pPr>
+                      <w:r>
+                        <w:rPr>
+                          <w:lang w:val="es-ES"/>
+                        </w:rPr>
+                        <w:t xml:space="preserve">PARA VER LOS RESULTADOS VAMOS A EJECUTAR </w:t>
+                      </w:r>
+                      <w:r>
+                        <w:rPr>
+                          <w:lang w:val="es-ES"/>
+                        </w:rPr>
+                        <w:t>LA FUNCION (</w:t>
+                      </w:r>
+                      <w:proofErr w:type="spellStart"/>
+                      <w:r>
+                        <w:rPr>
+                          <w:lang w:val="es-ES"/>
+                        </w:rPr>
+                        <w:t>manjathan</w:t>
+                      </w:r>
+                      <w:proofErr w:type="spellEnd"/>
+                      <w:r>
+                        <w:rPr>
+                          <w:lang w:val="es-ES"/>
+                        </w:rPr>
+                        <w:t>)</w:t>
+                      </w:r>
+                    </w:p>
+                  </w:txbxContent>
+                </v:textbox>
+                <o:callout v:ext="edit" minusy="t"/>
+                <w10:wrap type="tight" anchorx="page"/>
+              </v:shape>
+            </w:pict>
+          </mc:Fallback>
+        </mc:AlternateContent>
+      </w:r>
+    </w:p>
+    <w:p>
+      <w:pPr>
+        <w:shd w:val="clear" w:color="auto" w:fill="FFFFFF"/>
+        <w:spacing w:before="60" w:after="240" w:line="240" w:lineRule="auto"/>
+        <w:ind w:left="360"/>
+        <w:outlineLvl w:val="0"/>
+        <w:rPr>
+          <w:rFonts w:ascii="Arial" w:eastAsia="Times New Roman" w:hAnsi="Arial" w:cs="Arial"/>
+          <w:b/>
+          <w:bCs/>
+          <w:kern w:val="36"/>
+          <w:sz w:val="24"/>
+          <w:szCs w:val="28"/>
+          <w:lang w:val="es-ES" w:eastAsia="es-ES"/>
+        </w:rPr>
+      </w:pPr>
+    </w:p>
+    <w:p>
+      <w:pPr>
+        <w:shd w:val="clear" w:color="auto" w:fill="FFFFFF"/>
         <w:spacing w:before="40" w:after="120" w:line="240" w:lineRule="auto"/>
         <w:ind w:left="360"/>
         <w:rPr>
+          <w:noProof/>
+          <w:lang w:val="es-ES" w:eastAsia="es-ES"/>
+        </w:rPr>
+      </w:pPr>
+    </w:p>
+    <w:p>
+      <w:pPr>
+        <w:shd w:val="clear" w:color="auto" w:fill="FFFFFF"/>
+        <w:spacing w:before="60" w:after="240" w:line="240" w:lineRule="auto"/>
+        <w:outlineLvl w:val="0"/>
+        <w:rPr>
+          <w:rFonts w:ascii="Arial" w:eastAsia="Times New Roman" w:hAnsi="Arial" w:cs="Arial"/>
+          <w:b/>
+          <w:bCs/>
+          <w:color w:val="C00000"/>
+          <w:kern w:val="36"/>
+          <w:sz w:val="24"/>
+          <w:szCs w:val="28"/>
+          <w:lang w:val="es-ES" w:eastAsia="es-ES"/>
+        </w:rPr>
+      </w:pPr>
+      <w:r>
+        <w:rPr>
+          <w:rFonts w:ascii="Arial" w:eastAsia="Times New Roman" w:hAnsi="Arial" w:cs="Arial"/>
+          <w:b/>
+          <w:bCs/>
+          <w:color w:val="C00000"/>
+          <w:kern w:val="36"/>
+          <w:sz w:val="24"/>
+          <w:szCs w:val="28"/>
+          <w:lang w:val="es-ES" w:eastAsia="es-ES"/>
+        </w:rPr>
+        <w:t>D</w:t>
+      </w:r>
+      <w:r>
+        <w:rPr>
+          <w:rFonts w:ascii="Arial" w:eastAsia="Times New Roman" w:hAnsi="Arial" w:cs="Arial"/>
+          <w:b/>
+          <w:bCs/>
+          <w:color w:val="C00000"/>
+          <w:kern w:val="36"/>
+          <w:sz w:val="24"/>
+          <w:szCs w:val="28"/>
+          <w:lang w:val="es-ES" w:eastAsia="es-ES"/>
+        </w:rPr>
+        <w:t xml:space="preserve">espués de ejecutar nos </w:t>
+      </w:r>
+      <w:bookmarkStart w:id="0" w:name="_GoBack"/>
+      <w:bookmarkEnd w:id="0"/>
+      <w:r>
+        <w:rPr>
+          <w:rFonts w:ascii="Arial" w:eastAsia="Times New Roman" w:hAnsi="Arial" w:cs="Arial"/>
+          <w:b/>
+          <w:bCs/>
+          <w:color w:val="C00000"/>
+          <w:kern w:val="36"/>
+          <w:sz w:val="24"/>
+          <w:szCs w:val="28"/>
+          <w:lang w:val="es-ES" w:eastAsia="es-ES"/>
+        </w:rPr>
+        <w:t>muestra los siguientes resultados:</w:t>
+      </w:r>
+      <w:r>
+        <w:rPr>
+          <w:noProof/>
+          <w:lang w:val="es-ES" w:eastAsia="es-ES"/>
+        </w:rPr>
+        <w:drawing>
+          <wp:anchor distT="0" distB="0" distL="114300" distR="114300" simplePos="0" relativeHeight="251665408" behindDoc="1" locked="0" layoutInCell="1" allowOverlap="1" wp14:anchorId="7312677C" wp14:editId="2418E61A">
+            <wp:simplePos x="0" y="0"/>
+            <wp:positionH relativeFrom="margin">
+              <wp:posOffset>-276860</wp:posOffset>
+            </wp:positionH>
+            <wp:positionV relativeFrom="paragraph">
+              <wp:posOffset>398145</wp:posOffset>
+            </wp:positionV>
+            <wp:extent cx="5514975" cy="4429125"/>
+            <wp:effectExtent l="0" t="0" r="9525" b="9525"/>
+            <wp:wrapTight wrapText="bothSides">
+              <wp:wrapPolygon edited="0">
+                <wp:start x="0" y="0"/>
+                <wp:lineTo x="0" y="21554"/>
+                <wp:lineTo x="21563" y="21554"/>
+                <wp:lineTo x="21563" y="0"/>
+                <wp:lineTo x="0" y="0"/>
+              </wp:wrapPolygon>
+            </wp:wrapTight>
+            <wp:docPr id="12" name="Imagen 12"/>
+            <wp:cNvGraphicFramePr>
+              <a:graphicFrameLocks xmlns:a="http://schemas.openxmlformats.org/drawingml/2006/main" noChangeAspect="1"/>
+            </wp:cNvGraphicFramePr>
+            <a:graphic xmlns:a="http://schemas.openxmlformats.org/drawingml/2006/main">
+              <a:graphicData uri="http://schemas.openxmlformats.org/drawingml/2006/picture">
+                <pic:pic xmlns:pic="http://schemas.openxmlformats.org/drawingml/2006/picture">
+                  <pic:nvPicPr>
+                    <pic:cNvPr id="1" name=""/>
+                    <pic:cNvPicPr/>
+                  </pic:nvPicPr>
+                  <pic:blipFill rotWithShape="1">
+                    <a:blip r:embed="rId21" cstate="print">
+                      <a:extLst>
+                        <a:ext uri="{28A0092B-C50C-407E-A947-70E740481C1C}">
+                          <a14:useLocalDpi xmlns:a14="http://schemas.microsoft.com/office/drawing/2010/main" val="0"/>
+                        </a:ext>
+                      </a:extLst>
+                    </a:blip>
+                    <a:srcRect l="23283" t="7216" r="27152" b="8701"/>
+                    <a:stretch/>
+                  </pic:blipFill>
+                  <pic:spPr bwMode="auto">
+                    <a:xfrm>
+                      <a:off x="0" y="0"/>
+                      <a:ext cx="5514975" cy="4429125"/>
+                    </a:xfrm>
+                    <a:prstGeom prst="rect">
+                      <a:avLst/>
+                    </a:prstGeom>
+                    <a:ln>
+                      <a:noFill/>
+                    </a:ln>
+                    <a:extLst>
+                      <a:ext uri="{53640926-AAD7-44D8-BBD7-CCE9431645EC}">
+                        <a14:shadowObscured xmlns:a14="http://schemas.microsoft.com/office/drawing/2010/main"/>
+                      </a:ext>
+                    </a:extLst>
+                  </pic:spPr>
+                </pic:pic>
+              </a:graphicData>
+            </a:graphic>
+            <wp14:sizeRelH relativeFrom="margin">
+              <wp14:pctWidth>0</wp14:pctWidth>
+            </wp14:sizeRelH>
+            <wp14:sizeRelV relativeFrom="margin">
+              <wp14:pctHeight>0</wp14:pctHeight>
+            </wp14:sizeRelV>
+          </wp:anchor>
+        </w:drawing>
+      </w:r>
+    </w:p>
+    <w:p>
+      <w:pPr>
+        <w:shd w:val="clear" w:color="auto" w:fill="FFFFFF"/>
+        <w:spacing w:before="40" w:after="120" w:line="240" w:lineRule="auto"/>
+        <w:ind w:left="360"/>
+        <w:rPr>
+          <w:noProof/>
+          <w:lang w:val="es-ES" w:eastAsia="es-ES"/>
+        </w:rPr>
+      </w:pPr>
+    </w:p>
+    <w:p>
+      <w:pPr>
+        <w:shd w:val="clear" w:color="auto" w:fill="FFFFFF"/>
+        <w:spacing w:before="40" w:after="120" w:line="240" w:lineRule="auto"/>
+        <w:ind w:left="360"/>
+        <w:rPr>
           <w:rFonts w:ascii="Arial" w:eastAsia="Times New Roman" w:hAnsi="Arial" w:cs="Arial"/>
           <w:color w:val="000000"/>
           <w:sz w:val="24"/>
@@ -2743,14 +3425,90 @@
       </w:pPr>
       <w:r>
         <w:rPr>
-          <w:rFonts w:ascii="Arial" w:eastAsia="Times New Roman" w:hAnsi="Arial" w:cs="Arial"/>
-          <w:color w:val="000000"/>
-          <w:sz w:val="24"/>
-          <w:szCs w:val="24"/>
-          <w:lang w:val="es-ES" w:eastAsia="es-ES"/>
-        </w:rPr>
-        <w:t> </w:t>
-      </w:r>
+          <w:noProof/>
+          <w:lang w:val="es-ES" w:eastAsia="es-ES"/>
+        </w:rPr>
+        <w:lastRenderedPageBreak/>
+        <w:drawing>
+          <wp:anchor distT="0" distB="0" distL="114300" distR="114300" simplePos="0" relativeHeight="251666432" behindDoc="1" locked="0" layoutInCell="1" allowOverlap="1" wp14:anchorId="2B2E6DD8" wp14:editId="2F38C000">
+            <wp:simplePos x="0" y="0"/>
+            <wp:positionH relativeFrom="margin">
+              <wp:align>center</wp:align>
+            </wp:positionH>
+            <wp:positionV relativeFrom="paragraph">
+              <wp:posOffset>0</wp:posOffset>
+            </wp:positionV>
+            <wp:extent cx="5448300" cy="2743200"/>
+            <wp:effectExtent l="0" t="0" r="0" b="0"/>
+            <wp:wrapTight wrapText="bothSides">
+              <wp:wrapPolygon edited="0">
+                <wp:start x="0" y="0"/>
+                <wp:lineTo x="0" y="21450"/>
+                <wp:lineTo x="21524" y="21450"/>
+                <wp:lineTo x="21524" y="0"/>
+                <wp:lineTo x="0" y="0"/>
+              </wp:wrapPolygon>
+            </wp:wrapTight>
+            <wp:docPr id="13" name="Imagen 13"/>
+            <wp:cNvGraphicFramePr>
+              <a:graphicFrameLocks xmlns:a="http://schemas.openxmlformats.org/drawingml/2006/main" noChangeAspect="1"/>
+            </wp:cNvGraphicFramePr>
+            <a:graphic xmlns:a="http://schemas.openxmlformats.org/drawingml/2006/main">
+              <a:graphicData uri="http://schemas.openxmlformats.org/drawingml/2006/picture">
+                <pic:pic xmlns:pic="http://schemas.openxmlformats.org/drawingml/2006/picture">
+                  <pic:nvPicPr>
+                    <pic:cNvPr id="1" name=""/>
+                    <pic:cNvPicPr/>
+                  </pic:nvPicPr>
+                  <pic:blipFill rotWithShape="1">
+                    <a:blip r:embed="rId22" cstate="print">
+                      <a:extLst>
+                        <a:ext uri="{28A0092B-C50C-407E-A947-70E740481C1C}">
+                          <a14:useLocalDpi xmlns:a14="http://schemas.microsoft.com/office/drawing/2010/main" val="0"/>
+                        </a:ext>
+                      </a:extLst>
+                    </a:blip>
+                    <a:srcRect l="23460" t="46434" r="28835" b="8387"/>
+                    <a:stretch/>
+                  </pic:blipFill>
+                  <pic:spPr bwMode="auto">
+                    <a:xfrm>
+                      <a:off x="0" y="0"/>
+                      <a:ext cx="5448300" cy="2743200"/>
+                    </a:xfrm>
+                    <a:prstGeom prst="rect">
+                      <a:avLst/>
+                    </a:prstGeom>
+                    <a:ln>
+                      <a:noFill/>
+                    </a:ln>
+                    <a:extLst>
+                      <a:ext uri="{53640926-AAD7-44D8-BBD7-CCE9431645EC}">
+                        <a14:shadowObscured xmlns:a14="http://schemas.microsoft.com/office/drawing/2010/main"/>
+                      </a:ext>
+                    </a:extLst>
+                  </pic:spPr>
+                </pic:pic>
+              </a:graphicData>
+            </a:graphic>
+            <wp14:sizeRelH relativeFrom="margin">
+              <wp14:pctWidth>0</wp14:pctWidth>
+            </wp14:sizeRelH>
+            <wp14:sizeRelV relativeFrom="margin">
+              <wp14:pctHeight>0</wp14:pctHeight>
+            </wp14:sizeRelV>
+          </wp:anchor>
+        </w:drawing>
+      </w:r>
+    </w:p>
+    <w:p>
+      <w:pPr>
+        <w:spacing w:after="0" w:line="240" w:lineRule="auto"/>
+        <w:rPr>
+          <w:noProof/>
+          <w:lang w:val="es-ES" w:eastAsia="es-ES"/>
+        </w:rPr>
+      </w:pPr>
     </w:p>
     <w:p>
       <w:pPr>

</xml_diff>